<commit_message>
Changes in big file
</commit_message>
<xml_diff>
--- a/MS_OfficeStandard2007Datasheet.docx
+++ b/MS_OfficeStandard2007Datasheet.docx
@@ -1,6 +1,6 @@
 
 <file path=word/document.xml><?xml version="1.0" encoding="utf-8"?>
-<w:document xmlns:ve="http://schemas.openxmlformats.org/markup-compatibility/2006" xmlns:o="urn:schemas-microsoft-com:office:office" xmlns:r="http://schemas.openxmlformats.org/officeDocument/2006/relationships" xmlns:m="http://schemas.openxmlformats.org/officeDocument/2006/math" xmlns:v="urn:schemas-microsoft-com:vml" xmlns:wp="http://schemas.openxmlformats.org/drawingml/2006/wordprocessingDrawing" xmlns:w10="urn:schemas-microsoft-com:office:word" xmlns:w="http://schemas.openxmlformats.org/wordprocessingml/2006/main" xmlns:wne="http://schemas.microsoft.com/office/word/2006/wordml">
+<w:document xmlns:wpc="http://schemas.microsoft.com/office/word/2010/wordprocessingCanvas" xmlns:cx="http://schemas.microsoft.com/office/drawing/2014/chartex" xmlns:cx1="http://schemas.microsoft.com/office/drawing/2015/9/8/chartex" xmlns:cx2="http://schemas.microsoft.com/office/drawing/2015/10/21/chartex" xmlns:cx3="http://schemas.microsoft.com/office/drawing/2016/5/9/chartex" xmlns:cx4="http://schemas.microsoft.com/office/drawing/2016/5/10/chartex" xmlns:cx5="http://schemas.microsoft.com/office/drawing/2016/5/11/chartex" xmlns:cx6="http://schemas.microsoft.com/office/drawing/2016/5/12/chartex" xmlns:cx7="http://schemas.microsoft.com/office/drawing/2016/5/13/chartex" xmlns:cx8="http://schemas.microsoft.com/office/drawing/2016/5/14/chartex" xmlns:mc="http://schemas.openxmlformats.org/markup-compatibility/2006" xmlns:aink="http://schemas.microsoft.com/office/drawing/2016/ink" xmlns:am3d="http://schemas.microsoft.com/office/drawing/2017/model3d" xmlns:o="urn:schemas-microsoft-com:office:office" xmlns:r="http://schemas.openxmlformats.org/officeDocument/2006/relationships" xmlns:m="http://schemas.openxmlformats.org/officeDocument/2006/math" xmlns:v="urn:schemas-microsoft-com:vml" xmlns:wp14="http://schemas.microsoft.com/office/word/2010/wordprocessingDrawing" xmlns:wp="http://schemas.openxmlformats.org/drawingml/2006/wordprocessingDrawing" xmlns:w10="urn:schemas-microsoft-com:office:word" xmlns:w="http://schemas.openxmlformats.org/wordprocessingml/2006/main" xmlns:w14="http://schemas.microsoft.com/office/word/2010/wordml" xmlns:w15="http://schemas.microsoft.com/office/word/2012/wordml" xmlns:w16cid="http://schemas.microsoft.com/office/word/2016/wordml/cid" xmlns:w16se="http://schemas.microsoft.com/office/word/2015/wordml/symex" xmlns:wpg="http://schemas.microsoft.com/office/word/2010/wordprocessingGroup" xmlns:wpi="http://schemas.microsoft.com/office/word/2010/wordprocessingInk" xmlns:wne="http://schemas.microsoft.com/office/word/2006/wordml" xmlns:wps="http://schemas.microsoft.com/office/word/2010/wordprocessingShape" mc:Ignorable="w14 w15 w16se w16cid wp14">
   <w:body>
     <w:p>
       <w:pPr>
@@ -118,7 +118,6 @@
           <w:b/>
           <w:lang w:val="en-GB"/>
         </w:rPr>
-        <w:lastRenderedPageBreak/>
         <w:t>Microsoft</w:t>
       </w:r>
       <w:r>
@@ -161,6 +160,7 @@
       <w:r>
         <w:rPr>
           <w:b/>
+          <w:highlight w:val="green"/>
           <w:lang w:val="en-GB"/>
         </w:rPr>
         <w:t xml:space="preserve">Office Fluent™ </w:t>
@@ -168,9 +168,33 @@
       <w:r>
         <w:rPr>
           <w:b/>
-          <w:lang w:val="en-GB"/>
-        </w:rPr>
-        <w:t>user interface, enhanced graphics and formatting, powerful new time and e-mail management tools, and more reliability and enhanced security, Office Standard 2007 makes it easier and more enjoyable to get things done.</w:t>
+          <w:highlight w:val="green"/>
+          <w:lang w:val="en-GB"/>
+        </w:rPr>
+        <w:t>user interface, enhanced</w:t>
+      </w:r>
+      <w:r>
+        <w:rPr>
+          <w:b/>
+          <w:lang w:val="en-GB"/>
+        </w:rPr>
+        <w:t xml:space="preserve"> graphics and formatting, powerful new time and e-mail management tools, and more reliability and enhanced security, Office Standard 2007 makes it easier and more enjoyable to get things done.</w:t>
+      </w:r>
+      <w:r>
+        <w:rPr>
+          <w:b/>
+          <w:lang w:val="en-GB"/>
+        </w:rPr>
+        <w:t xml:space="preserve"> </w:t>
+      </w:r>
+      <w:bookmarkStart w:id="0" w:name="_GoBack"/>
+      <w:bookmarkEnd w:id="0"/>
+      <w:r>
+        <w:rPr>
+          <w:b/>
+          <w:lang w:val="en-GB"/>
+        </w:rPr>
+        <w:t>Great!</w:t>
       </w:r>
     </w:p>
     <w:p>
@@ -198,7 +222,6 @@
         <w:rPr>
           <w:noProof/>
         </w:rPr>
-        <w:lastRenderedPageBreak/>
         <w:drawing>
           <wp:inline distT="0" distB="0" distL="0" distR="0">
             <wp:extent cx="3083206" cy="2368296"/>
@@ -355,16 +378,16 @@
         </w:rPr>
         <w:t xml:space="preserve">user interface for </w:t>
       </w:r>
-      <w:bookmarkStart w:id="0" w:name="OLE_LINK1"/>
-      <w:bookmarkStart w:id="1" w:name="OLE_LINK2"/>
+      <w:bookmarkStart w:id="1" w:name="OLE_LINK1"/>
+      <w:bookmarkStart w:id="2" w:name="OLE_LINK2"/>
       <w:r>
         <w:rPr>
           <w:lang w:val="en-GB"/>
         </w:rPr>
         <w:t>Microsoft Office</w:t>
       </w:r>
-      <w:bookmarkEnd w:id="0"/>
       <w:bookmarkEnd w:id="1"/>
+      <w:bookmarkEnd w:id="2"/>
       <w:r>
         <w:rPr>
           <w:lang w:val="en-GB"/>
@@ -695,7 +718,6 @@
         <w:rPr>
           <w:noProof/>
         </w:rPr>
-        <w:lastRenderedPageBreak/>
         <w:drawing>
           <wp:inline distT="0" distB="0" distL="0" distR="0">
             <wp:extent cx="3077413" cy="2322576"/>
@@ -1240,7 +1262,6 @@
         <w:rPr>
           <w:noProof/>
         </w:rPr>
-        <w:lastRenderedPageBreak/>
         <w:drawing>
           <wp:inline distT="0" distB="0" distL="0" distR="0">
             <wp:extent cx="3019425" cy="2400300"/>
@@ -1459,8 +1480,13 @@
           </wp:anchor>
         </w:drawing>
       </w:r>
-      <w:r>
-        <w:t xml:space="preserve">Find </w:t>
+      <w:proofErr w:type="spellStart"/>
+      <w:r>
+        <w:t>Find</w:t>
+      </w:r>
+      <w:proofErr w:type="spellEnd"/>
+      <w:r>
+        <w:t xml:space="preserve"> </w:t>
       </w:r>
       <w:proofErr w:type="spellStart"/>
       <w:r>
@@ -1651,7 +1677,6 @@
       </w:r>
       <w:proofErr w:type="spellStart"/>
       <w:r>
-        <w:lastRenderedPageBreak/>
         <w:t>Keep</w:t>
       </w:r>
       <w:proofErr w:type="spellEnd"/>
@@ -1829,29 +1854,16 @@
         </w:rPr>
         <w:t xml:space="preserve">Learn more about Office Standard 2007 and the Microsoft Office system at </w:t>
       </w:r>
-      <w:r>
-        <w:fldChar w:fldCharType="begin"/>
-      </w:r>
-      <w:r>
-        <w:rPr>
-          <w:lang w:val="en-GB"/>
-        </w:rPr>
-        <w:instrText>HYPERLINK "http://www.microsoft.com/office/suites/standard"</w:instrText>
-      </w:r>
-      <w:r>
-        <w:fldChar w:fldCharType="separate"/>
-      </w:r>
-      <w:r>
-        <w:rPr>
-          <w:rStyle w:val="Hyperlink"/>
-          <w:color w:val="auto"/>
-          <w:lang w:val="en-GB"/>
-        </w:rPr>
-        <w:t>www.microsoft.com/office/suites/standard</w:t>
-      </w:r>
-      <w:r>
-        <w:fldChar w:fldCharType="end"/>
-      </w:r>
+      <w:hyperlink r:id="rId21" w:history="1">
+        <w:r>
+          <w:rPr>
+            <w:rStyle w:val="a7"/>
+            <w:color w:val="auto"/>
+            <w:lang w:val="en-GB"/>
+          </w:rPr>
+          <w:t>www.microsoft.com/office/suites/standard</w:t>
+        </w:r>
+      </w:hyperlink>
       <w:r>
         <w:rPr>
           <w:lang w:val="en-GB"/>
@@ -1885,31 +1897,18 @@
         </w:rPr>
         <w:t xml:space="preserve">For complete system requirements, visit </w:t>
       </w:r>
-      <w:r>
-        <w:fldChar w:fldCharType="begin"/>
-      </w:r>
-      <w:r>
-        <w:rPr>
-          <w:lang w:val="en-GB"/>
-        </w:rPr>
-        <w:instrText>HYPERLINK "http://www.microsoft.com/office/suites/standard"</w:instrText>
-      </w:r>
-      <w:r>
-        <w:fldChar w:fldCharType="separate"/>
-      </w:r>
-      <w:r>
-        <w:rPr>
-          <w:rStyle w:val="Hyperlink"/>
-          <w:color w:val="FF6600"/>
-          <w:sz w:val="20"/>
-          <w:szCs w:val="20"/>
-          <w:lang w:val="en-GB"/>
-        </w:rPr>
-        <w:t>www.microsoft.com/office/suites/standard</w:t>
-      </w:r>
-      <w:r>
-        <w:fldChar w:fldCharType="end"/>
-      </w:r>
+      <w:hyperlink r:id="rId22" w:history="1">
+        <w:r>
+          <w:rPr>
+            <w:rStyle w:val="a7"/>
+            <w:color w:val="FF6600"/>
+            <w:sz w:val="20"/>
+            <w:szCs w:val="20"/>
+            <w:lang w:val="en-GB"/>
+          </w:rPr>
+          <w:t>www.microsoft.com/office/suites/standard</w:t>
+        </w:r>
+      </w:hyperlink>
       <w:r>
         <w:rPr>
           <w:sz w:val="20"/>
@@ -2061,7 +2060,7 @@
                     </pic:cNvPicPr>
                   </pic:nvPicPr>
                   <pic:blipFill>
-                    <a:blip r:embed="rId21"/>
+                    <a:blip r:embed="rId23"/>
                     <a:srcRect/>
                     <a:stretch>
                       <a:fillRect/>
@@ -2107,11 +2106,16 @@
         </w:rPr>
         <w:t xml:space="preserve">Outlook, and PowerPoint are either registered trademarks or trademarks of Microsoft Corporation in the United States and/or other countries. </w:t>
       </w:r>
-      <w:r>
-        <w:t xml:space="preserve">All </w:t>
-      </w:r>
       <w:proofErr w:type="spellStart"/>
       <w:r>
+        <w:t>All</w:t>
+      </w:r>
+      <w:proofErr w:type="spellEnd"/>
+      <w:r>
+        <w:t xml:space="preserve"> </w:t>
+      </w:r>
+      <w:proofErr w:type="spellStart"/>
+      <w:r>
         <w:t>other</w:t>
       </w:r>
       <w:proofErr w:type="spellEnd"/>
@@ -2140,7 +2144,15 @@
       </w:r>
       <w:proofErr w:type="spellEnd"/>
       <w:r>
-        <w:t xml:space="preserve"> of </w:t>
+        <w:t xml:space="preserve"> </w:t>
+      </w:r>
+      <w:proofErr w:type="spellStart"/>
+      <w:r>
+        <w:t>of</w:t>
+      </w:r>
+      <w:proofErr w:type="spellEnd"/>
+      <w:r>
+        <w:t xml:space="preserve"> </w:t>
       </w:r>
       <w:proofErr w:type="spellStart"/>
       <w:r>
@@ -2171,7 +2183,7 @@
       </w:r>
     </w:p>
     <w:sectPr>
-      <w:footerReference w:type="default" r:id="rId22"/>
+      <w:footerReference w:type="default" r:id="rId24"/>
       <w:type w:val="continuous"/>
       <w:pgSz w:w="12240" w:h="15840" w:code="1"/>
       <w:pgMar w:top="2160" w:right="720" w:bottom="864" w:left="720" w:header="720" w:footer="720" w:gutter="0"/>
@@ -2183,15 +2195,15 @@
 </file>
 
 <file path=word/endnotes.xml><?xml version="1.0" encoding="utf-8"?>
-<w:endnotes xmlns:ve="http://schemas.openxmlformats.org/markup-compatibility/2006" xmlns:o="urn:schemas-microsoft-com:office:office" xmlns:r="http://schemas.openxmlformats.org/officeDocument/2006/relationships" xmlns:m="http://schemas.openxmlformats.org/officeDocument/2006/math" xmlns:v="urn:schemas-microsoft-com:vml" xmlns:wp="http://schemas.openxmlformats.org/drawingml/2006/wordprocessingDrawing" xmlns:w10="urn:schemas-microsoft-com:office:word" xmlns:w="http://schemas.openxmlformats.org/wordprocessingml/2006/main" xmlns:wne="http://schemas.microsoft.com/office/word/2006/wordml">
-  <w:endnote w:type="separator" w:id="0">
+<w:endnotes xmlns:wpc="http://schemas.microsoft.com/office/word/2010/wordprocessingCanvas" xmlns:cx="http://schemas.microsoft.com/office/drawing/2014/chartex" xmlns:cx1="http://schemas.microsoft.com/office/drawing/2015/9/8/chartex" xmlns:cx2="http://schemas.microsoft.com/office/drawing/2015/10/21/chartex" xmlns:cx3="http://schemas.microsoft.com/office/drawing/2016/5/9/chartex" xmlns:cx4="http://schemas.microsoft.com/office/drawing/2016/5/10/chartex" xmlns:cx5="http://schemas.microsoft.com/office/drawing/2016/5/11/chartex" xmlns:cx6="http://schemas.microsoft.com/office/drawing/2016/5/12/chartex" xmlns:cx7="http://schemas.microsoft.com/office/drawing/2016/5/13/chartex" xmlns:cx8="http://schemas.microsoft.com/office/drawing/2016/5/14/chartex" xmlns:mc="http://schemas.openxmlformats.org/markup-compatibility/2006" xmlns:aink="http://schemas.microsoft.com/office/drawing/2016/ink" xmlns:am3d="http://schemas.microsoft.com/office/drawing/2017/model3d" xmlns:o="urn:schemas-microsoft-com:office:office" xmlns:r="http://schemas.openxmlformats.org/officeDocument/2006/relationships" xmlns:m="http://schemas.openxmlformats.org/officeDocument/2006/math" xmlns:v="urn:schemas-microsoft-com:vml" xmlns:wp14="http://schemas.microsoft.com/office/word/2010/wordprocessingDrawing" xmlns:wp="http://schemas.openxmlformats.org/drawingml/2006/wordprocessingDrawing" xmlns:w10="urn:schemas-microsoft-com:office:word" xmlns:w="http://schemas.openxmlformats.org/wordprocessingml/2006/main" xmlns:w14="http://schemas.microsoft.com/office/word/2010/wordml" xmlns:w15="http://schemas.microsoft.com/office/word/2012/wordml" xmlns:w16cid="http://schemas.microsoft.com/office/word/2016/wordml/cid" xmlns:w16se="http://schemas.microsoft.com/office/word/2015/wordml/symex" xmlns:wpg="http://schemas.microsoft.com/office/word/2010/wordprocessingGroup" xmlns:wpi="http://schemas.microsoft.com/office/word/2010/wordprocessingInk" xmlns:wne="http://schemas.microsoft.com/office/word/2006/wordml" xmlns:wps="http://schemas.microsoft.com/office/word/2010/wordprocessingShape" mc:Ignorable="w14 w15 w16se w16cid wp14">
+  <w:endnote w:type="separator" w:id="-1">
     <w:p>
       <w:r>
         <w:separator/>
       </w:r>
     </w:p>
   </w:endnote>
-  <w:endnote w:type="continuationSeparator" w:id="1">
+  <w:endnote w:type="continuationSeparator" w:id="0">
     <w:p>
       <w:r>
         <w:continuationSeparator/>
@@ -2202,47 +2214,47 @@
 </file>
 
 <file path=word/footer1.xml><?xml version="1.0" encoding="utf-8"?>
-<w:ftr xmlns:ve="http://schemas.openxmlformats.org/markup-compatibility/2006" xmlns:o="urn:schemas-microsoft-com:office:office" xmlns:r="http://schemas.openxmlformats.org/officeDocument/2006/relationships" xmlns:m="http://schemas.openxmlformats.org/officeDocument/2006/math" xmlns:v="urn:schemas-microsoft-com:vml" xmlns:wp="http://schemas.openxmlformats.org/drawingml/2006/wordprocessingDrawing" xmlns:w10="urn:schemas-microsoft-com:office:word" xmlns:w="http://schemas.openxmlformats.org/wordprocessingml/2006/main" xmlns:wne="http://schemas.microsoft.com/office/word/2006/wordml">
+<w:ftr xmlns:wpc="http://schemas.microsoft.com/office/word/2010/wordprocessingCanvas" xmlns:cx="http://schemas.microsoft.com/office/drawing/2014/chartex" xmlns:cx1="http://schemas.microsoft.com/office/drawing/2015/9/8/chartex" xmlns:cx2="http://schemas.microsoft.com/office/drawing/2015/10/21/chartex" xmlns:cx3="http://schemas.microsoft.com/office/drawing/2016/5/9/chartex" xmlns:cx4="http://schemas.microsoft.com/office/drawing/2016/5/10/chartex" xmlns:cx5="http://schemas.microsoft.com/office/drawing/2016/5/11/chartex" xmlns:cx6="http://schemas.microsoft.com/office/drawing/2016/5/12/chartex" xmlns:cx7="http://schemas.microsoft.com/office/drawing/2016/5/13/chartex" xmlns:cx8="http://schemas.microsoft.com/office/drawing/2016/5/14/chartex" xmlns:mc="http://schemas.openxmlformats.org/markup-compatibility/2006" xmlns:aink="http://schemas.microsoft.com/office/drawing/2016/ink" xmlns:am3d="http://schemas.microsoft.com/office/drawing/2017/model3d" xmlns:o="urn:schemas-microsoft-com:office:office" xmlns:r="http://schemas.openxmlformats.org/officeDocument/2006/relationships" xmlns:m="http://schemas.openxmlformats.org/officeDocument/2006/math" xmlns:v="urn:schemas-microsoft-com:vml" xmlns:wp14="http://schemas.microsoft.com/office/word/2010/wordprocessingDrawing" xmlns:wp="http://schemas.openxmlformats.org/drawingml/2006/wordprocessingDrawing" xmlns:w10="urn:schemas-microsoft-com:office:word" xmlns:w="http://schemas.openxmlformats.org/wordprocessingml/2006/main" xmlns:w14="http://schemas.microsoft.com/office/word/2010/wordml" xmlns:w15="http://schemas.microsoft.com/office/word/2012/wordml" xmlns:w16cid="http://schemas.microsoft.com/office/word/2016/wordml/cid" xmlns:w16se="http://schemas.microsoft.com/office/word/2015/wordml/symex" xmlns:wpg="http://schemas.microsoft.com/office/word/2010/wordprocessingGroup" xmlns:wpi="http://schemas.microsoft.com/office/word/2010/wordprocessingInk" xmlns:wne="http://schemas.microsoft.com/office/word/2006/wordml" xmlns:wps="http://schemas.microsoft.com/office/word/2010/wordprocessingShape" mc:Ignorable="w14 w15 w16se w16cid wp14">
   <w:p>
     <w:pPr>
-      <w:pStyle w:val="Footer"/>
+      <w:pStyle w:val="a5"/>
       <w:framePr w:wrap="around" w:vAnchor="text" w:hAnchor="margin" w:xAlign="center" w:y="1"/>
       <w:rPr>
-        <w:rStyle w:val="PageNumber"/>
+        <w:rStyle w:val="ad"/>
       </w:rPr>
     </w:pPr>
     <w:r>
       <w:rPr>
-        <w:rStyle w:val="PageNumber"/>
+        <w:rStyle w:val="ad"/>
       </w:rPr>
       <w:fldChar w:fldCharType="begin"/>
     </w:r>
     <w:r>
       <w:rPr>
-        <w:rStyle w:val="PageNumber"/>
+        <w:rStyle w:val="ad"/>
       </w:rPr>
       <w:instrText xml:space="preserve">PAGE  </w:instrText>
     </w:r>
     <w:r>
       <w:rPr>
-        <w:rStyle w:val="PageNumber"/>
+        <w:rStyle w:val="ad"/>
       </w:rPr>
       <w:fldChar w:fldCharType="end"/>
     </w:r>
   </w:p>
   <w:p>
     <w:pPr>
-      <w:pStyle w:val="Footer"/>
+      <w:pStyle w:val="a5"/>
     </w:pPr>
   </w:p>
 </w:ftr>
 </file>
 
 <file path=word/footer2.xml><?xml version="1.0" encoding="utf-8"?>
-<w:ftr xmlns:ve="http://schemas.openxmlformats.org/markup-compatibility/2006" xmlns:o="urn:schemas-microsoft-com:office:office" xmlns:r="http://schemas.openxmlformats.org/officeDocument/2006/relationships" xmlns:m="http://schemas.openxmlformats.org/officeDocument/2006/math" xmlns:v="urn:schemas-microsoft-com:vml" xmlns:wp="http://schemas.openxmlformats.org/drawingml/2006/wordprocessingDrawing" xmlns:w10="urn:schemas-microsoft-com:office:word" xmlns:w="http://schemas.openxmlformats.org/wordprocessingml/2006/main" xmlns:wne="http://schemas.microsoft.com/office/word/2006/wordml">
+<w:ftr xmlns:wpc="http://schemas.microsoft.com/office/word/2010/wordprocessingCanvas" xmlns:cx="http://schemas.microsoft.com/office/drawing/2014/chartex" xmlns:cx1="http://schemas.microsoft.com/office/drawing/2015/9/8/chartex" xmlns:cx2="http://schemas.microsoft.com/office/drawing/2015/10/21/chartex" xmlns:cx3="http://schemas.microsoft.com/office/drawing/2016/5/9/chartex" xmlns:cx4="http://schemas.microsoft.com/office/drawing/2016/5/10/chartex" xmlns:cx5="http://schemas.microsoft.com/office/drawing/2016/5/11/chartex" xmlns:cx6="http://schemas.microsoft.com/office/drawing/2016/5/12/chartex" xmlns:cx7="http://schemas.microsoft.com/office/drawing/2016/5/13/chartex" xmlns:cx8="http://schemas.microsoft.com/office/drawing/2016/5/14/chartex" xmlns:mc="http://schemas.openxmlformats.org/markup-compatibility/2006" xmlns:aink="http://schemas.microsoft.com/office/drawing/2016/ink" xmlns:am3d="http://schemas.microsoft.com/office/drawing/2017/model3d" xmlns:o="urn:schemas-microsoft-com:office:office" xmlns:r="http://schemas.openxmlformats.org/officeDocument/2006/relationships" xmlns:m="http://schemas.openxmlformats.org/officeDocument/2006/math" xmlns:v="urn:schemas-microsoft-com:vml" xmlns:wp14="http://schemas.microsoft.com/office/word/2010/wordprocessingDrawing" xmlns:wp="http://schemas.openxmlformats.org/drawingml/2006/wordprocessingDrawing" xmlns:w10="urn:schemas-microsoft-com:office:word" xmlns:w="http://schemas.openxmlformats.org/wordprocessingml/2006/main" xmlns:w14="http://schemas.microsoft.com/office/word/2010/wordml" xmlns:w15="http://schemas.microsoft.com/office/word/2012/wordml" xmlns:w16cid="http://schemas.microsoft.com/office/word/2016/wordml/cid" xmlns:w16se="http://schemas.microsoft.com/office/word/2015/wordml/symex" xmlns:wpg="http://schemas.microsoft.com/office/word/2010/wordprocessingGroup" xmlns:wpi="http://schemas.microsoft.com/office/word/2010/wordprocessingInk" xmlns:wne="http://schemas.microsoft.com/office/word/2006/wordml" xmlns:wps="http://schemas.microsoft.com/office/word/2010/wordprocessingShape" mc:Ignorable="w14 w15 w16se w16cid wp14">
   <w:p>
     <w:pPr>
-      <w:pStyle w:val="Footer"/>
+      <w:pStyle w:val="a5"/>
       <w:rPr>
         <w:color w:val="FF6600"/>
         <w:szCs w:val="20"/>
@@ -2251,7 +2263,7 @@
     <w:hyperlink r:id="rId1" w:history="1">
       <w:r>
         <w:rPr>
-          <w:rStyle w:val="Hyperlink"/>
+          <w:rStyle w:val="a7"/>
           <w:b/>
           <w:sz w:val="20"/>
           <w:szCs w:val="20"/>
@@ -2275,10 +2287,10 @@
 </file>
 
 <file path=word/footer3.xml><?xml version="1.0" encoding="utf-8"?>
-<w:ftr xmlns:ve="http://schemas.openxmlformats.org/markup-compatibility/2006" xmlns:o="urn:schemas-microsoft-com:office:office" xmlns:r="http://schemas.openxmlformats.org/officeDocument/2006/relationships" xmlns:m="http://schemas.openxmlformats.org/officeDocument/2006/math" xmlns:v="urn:schemas-microsoft-com:vml" xmlns:wp="http://schemas.openxmlformats.org/drawingml/2006/wordprocessingDrawing" xmlns:w10="urn:schemas-microsoft-com:office:word" xmlns:w="http://schemas.openxmlformats.org/wordprocessingml/2006/main" xmlns:wne="http://schemas.microsoft.com/office/word/2006/wordml">
+<w:ftr xmlns:wpc="http://schemas.microsoft.com/office/word/2010/wordprocessingCanvas" xmlns:cx="http://schemas.microsoft.com/office/drawing/2014/chartex" xmlns:cx1="http://schemas.microsoft.com/office/drawing/2015/9/8/chartex" xmlns:cx2="http://schemas.microsoft.com/office/drawing/2015/10/21/chartex" xmlns:cx3="http://schemas.microsoft.com/office/drawing/2016/5/9/chartex" xmlns:cx4="http://schemas.microsoft.com/office/drawing/2016/5/10/chartex" xmlns:cx5="http://schemas.microsoft.com/office/drawing/2016/5/11/chartex" xmlns:cx6="http://schemas.microsoft.com/office/drawing/2016/5/12/chartex" xmlns:cx7="http://schemas.microsoft.com/office/drawing/2016/5/13/chartex" xmlns:cx8="http://schemas.microsoft.com/office/drawing/2016/5/14/chartex" xmlns:mc="http://schemas.openxmlformats.org/markup-compatibility/2006" xmlns:aink="http://schemas.microsoft.com/office/drawing/2016/ink" xmlns:am3d="http://schemas.microsoft.com/office/drawing/2017/model3d" xmlns:o="urn:schemas-microsoft-com:office:office" xmlns:r="http://schemas.openxmlformats.org/officeDocument/2006/relationships" xmlns:m="http://schemas.openxmlformats.org/officeDocument/2006/math" xmlns:v="urn:schemas-microsoft-com:vml" xmlns:wp14="http://schemas.microsoft.com/office/word/2010/wordprocessingDrawing" xmlns:wp="http://schemas.openxmlformats.org/drawingml/2006/wordprocessingDrawing" xmlns:w10="urn:schemas-microsoft-com:office:word" xmlns:w="http://schemas.openxmlformats.org/wordprocessingml/2006/main" xmlns:w14="http://schemas.microsoft.com/office/word/2010/wordml" xmlns:w15="http://schemas.microsoft.com/office/word/2012/wordml" xmlns:w16cid="http://schemas.microsoft.com/office/word/2016/wordml/cid" xmlns:w16se="http://schemas.microsoft.com/office/word/2015/wordml/symex" xmlns:wpg="http://schemas.microsoft.com/office/word/2010/wordprocessingGroup" xmlns:wpi="http://schemas.microsoft.com/office/word/2010/wordprocessingInk" xmlns:wne="http://schemas.microsoft.com/office/word/2006/wordml" xmlns:wps="http://schemas.microsoft.com/office/word/2010/wordprocessingShape" mc:Ignorable="w14 w15 w16se w16cid wp14">
   <w:p>
     <w:pPr>
-      <w:pStyle w:val="Footer"/>
+      <w:pStyle w:val="a5"/>
       <w:rPr>
         <w:rFonts w:ascii="FranklinGotTDem" w:hAnsi="FranklinGotTDem"/>
         <w:color w:val="FF6600"/>
@@ -2291,10 +2303,10 @@
 </file>
 
 <file path=word/footer4.xml><?xml version="1.0" encoding="utf-8"?>
-<w:ftr xmlns:ve="http://schemas.openxmlformats.org/markup-compatibility/2006" xmlns:o="urn:schemas-microsoft-com:office:office" xmlns:r="http://schemas.openxmlformats.org/officeDocument/2006/relationships" xmlns:m="http://schemas.openxmlformats.org/officeDocument/2006/math" xmlns:v="urn:schemas-microsoft-com:vml" xmlns:wp="http://schemas.openxmlformats.org/drawingml/2006/wordprocessingDrawing" xmlns:w10="urn:schemas-microsoft-com:office:word" xmlns:w="http://schemas.openxmlformats.org/wordprocessingml/2006/main" xmlns:wne="http://schemas.microsoft.com/office/word/2006/wordml">
+<w:ftr xmlns:wpc="http://schemas.microsoft.com/office/word/2010/wordprocessingCanvas" xmlns:cx="http://schemas.microsoft.com/office/drawing/2014/chartex" xmlns:cx1="http://schemas.microsoft.com/office/drawing/2015/9/8/chartex" xmlns:cx2="http://schemas.microsoft.com/office/drawing/2015/10/21/chartex" xmlns:cx3="http://schemas.microsoft.com/office/drawing/2016/5/9/chartex" xmlns:cx4="http://schemas.microsoft.com/office/drawing/2016/5/10/chartex" xmlns:cx5="http://schemas.microsoft.com/office/drawing/2016/5/11/chartex" xmlns:cx6="http://schemas.microsoft.com/office/drawing/2016/5/12/chartex" xmlns:cx7="http://schemas.microsoft.com/office/drawing/2016/5/13/chartex" xmlns:cx8="http://schemas.microsoft.com/office/drawing/2016/5/14/chartex" xmlns:mc="http://schemas.openxmlformats.org/markup-compatibility/2006" xmlns:aink="http://schemas.microsoft.com/office/drawing/2016/ink" xmlns:am3d="http://schemas.microsoft.com/office/drawing/2017/model3d" xmlns:o="urn:schemas-microsoft-com:office:office" xmlns:r="http://schemas.openxmlformats.org/officeDocument/2006/relationships" xmlns:m="http://schemas.openxmlformats.org/officeDocument/2006/math" xmlns:v="urn:schemas-microsoft-com:vml" xmlns:wp14="http://schemas.microsoft.com/office/word/2010/wordprocessingDrawing" xmlns:wp="http://schemas.openxmlformats.org/drawingml/2006/wordprocessingDrawing" xmlns:w10="urn:schemas-microsoft-com:office:word" xmlns:w="http://schemas.openxmlformats.org/wordprocessingml/2006/main" xmlns:w14="http://schemas.microsoft.com/office/word/2010/wordml" xmlns:w15="http://schemas.microsoft.com/office/word/2012/wordml" xmlns:w16cid="http://schemas.microsoft.com/office/word/2016/wordml/cid" xmlns:w16se="http://schemas.microsoft.com/office/word/2015/wordml/symex" xmlns:wpg="http://schemas.microsoft.com/office/word/2010/wordprocessingGroup" xmlns:wpi="http://schemas.microsoft.com/office/word/2010/wordprocessingInk" xmlns:wne="http://schemas.microsoft.com/office/word/2006/wordml" xmlns:wps="http://schemas.microsoft.com/office/word/2010/wordprocessingShape" mc:Ignorable="w14 w15 w16se w16cid wp14">
   <w:p>
     <w:pPr>
-      <w:pStyle w:val="Footer"/>
+      <w:pStyle w:val="a5"/>
       <w:rPr>
         <w:rFonts w:ascii="FranklinGotTDem" w:hAnsi="FranklinGotTDem"/>
         <w:color w:val="FF6600"/>
@@ -2373,15 +2385,15 @@
 </file>
 
 <file path=word/footnotes.xml><?xml version="1.0" encoding="utf-8"?>
-<w:footnotes xmlns:ve="http://schemas.openxmlformats.org/markup-compatibility/2006" xmlns:o="urn:schemas-microsoft-com:office:office" xmlns:r="http://schemas.openxmlformats.org/officeDocument/2006/relationships" xmlns:m="http://schemas.openxmlformats.org/officeDocument/2006/math" xmlns:v="urn:schemas-microsoft-com:vml" xmlns:wp="http://schemas.openxmlformats.org/drawingml/2006/wordprocessingDrawing" xmlns:w10="urn:schemas-microsoft-com:office:word" xmlns:w="http://schemas.openxmlformats.org/wordprocessingml/2006/main" xmlns:wne="http://schemas.microsoft.com/office/word/2006/wordml">
-  <w:footnote w:type="separator" w:id="0">
+<w:footnotes xmlns:wpc="http://schemas.microsoft.com/office/word/2010/wordprocessingCanvas" xmlns:cx="http://schemas.microsoft.com/office/drawing/2014/chartex" xmlns:cx1="http://schemas.microsoft.com/office/drawing/2015/9/8/chartex" xmlns:cx2="http://schemas.microsoft.com/office/drawing/2015/10/21/chartex" xmlns:cx3="http://schemas.microsoft.com/office/drawing/2016/5/9/chartex" xmlns:cx4="http://schemas.microsoft.com/office/drawing/2016/5/10/chartex" xmlns:cx5="http://schemas.microsoft.com/office/drawing/2016/5/11/chartex" xmlns:cx6="http://schemas.microsoft.com/office/drawing/2016/5/12/chartex" xmlns:cx7="http://schemas.microsoft.com/office/drawing/2016/5/13/chartex" xmlns:cx8="http://schemas.microsoft.com/office/drawing/2016/5/14/chartex" xmlns:mc="http://schemas.openxmlformats.org/markup-compatibility/2006" xmlns:aink="http://schemas.microsoft.com/office/drawing/2016/ink" xmlns:am3d="http://schemas.microsoft.com/office/drawing/2017/model3d" xmlns:o="urn:schemas-microsoft-com:office:office" xmlns:r="http://schemas.openxmlformats.org/officeDocument/2006/relationships" xmlns:m="http://schemas.openxmlformats.org/officeDocument/2006/math" xmlns:v="urn:schemas-microsoft-com:vml" xmlns:wp14="http://schemas.microsoft.com/office/word/2010/wordprocessingDrawing" xmlns:wp="http://schemas.openxmlformats.org/drawingml/2006/wordprocessingDrawing" xmlns:w10="urn:schemas-microsoft-com:office:word" xmlns:w="http://schemas.openxmlformats.org/wordprocessingml/2006/main" xmlns:w14="http://schemas.microsoft.com/office/word/2010/wordml" xmlns:w15="http://schemas.microsoft.com/office/word/2012/wordml" xmlns:w16cid="http://schemas.microsoft.com/office/word/2016/wordml/cid" xmlns:w16se="http://schemas.microsoft.com/office/word/2015/wordml/symex" xmlns:wpg="http://schemas.microsoft.com/office/word/2010/wordprocessingGroup" xmlns:wpi="http://schemas.microsoft.com/office/word/2010/wordprocessingInk" xmlns:wne="http://schemas.microsoft.com/office/word/2006/wordml" xmlns:wps="http://schemas.microsoft.com/office/word/2010/wordprocessingShape" mc:Ignorable="w14 w15 w16se w16cid wp14">
+  <w:footnote w:type="separator" w:id="-1">
     <w:p>
       <w:r>
         <w:separator/>
       </w:r>
     </w:p>
   </w:footnote>
-  <w:footnote w:type="continuationSeparator" w:id="1">
+  <w:footnote w:type="continuationSeparator" w:id="0">
     <w:p>
       <w:r>
         <w:continuationSeparator/>
@@ -2392,10 +2404,10 @@
 </file>
 
 <file path=word/header1.xml><?xml version="1.0" encoding="utf-8"?>
-<w:hdr xmlns:ve="http://schemas.openxmlformats.org/markup-compatibility/2006" xmlns:o="urn:schemas-microsoft-com:office:office" xmlns:r="http://schemas.openxmlformats.org/officeDocument/2006/relationships" xmlns:m="http://schemas.openxmlformats.org/officeDocument/2006/math" xmlns:v="urn:schemas-microsoft-com:vml" xmlns:wp="http://schemas.openxmlformats.org/drawingml/2006/wordprocessingDrawing" xmlns:w10="urn:schemas-microsoft-com:office:word" xmlns:w="http://schemas.openxmlformats.org/wordprocessingml/2006/main" xmlns:wne="http://schemas.microsoft.com/office/word/2006/wordml">
+<w:hdr xmlns:wpc="http://schemas.microsoft.com/office/word/2010/wordprocessingCanvas" xmlns:cx="http://schemas.microsoft.com/office/drawing/2014/chartex" xmlns:cx1="http://schemas.microsoft.com/office/drawing/2015/9/8/chartex" xmlns:cx2="http://schemas.microsoft.com/office/drawing/2015/10/21/chartex" xmlns:cx3="http://schemas.microsoft.com/office/drawing/2016/5/9/chartex" xmlns:cx4="http://schemas.microsoft.com/office/drawing/2016/5/10/chartex" xmlns:cx5="http://schemas.microsoft.com/office/drawing/2016/5/11/chartex" xmlns:cx6="http://schemas.microsoft.com/office/drawing/2016/5/12/chartex" xmlns:cx7="http://schemas.microsoft.com/office/drawing/2016/5/13/chartex" xmlns:cx8="http://schemas.microsoft.com/office/drawing/2016/5/14/chartex" xmlns:mc="http://schemas.openxmlformats.org/markup-compatibility/2006" xmlns:aink="http://schemas.microsoft.com/office/drawing/2016/ink" xmlns:am3d="http://schemas.microsoft.com/office/drawing/2017/model3d" xmlns:o="urn:schemas-microsoft-com:office:office" xmlns:r="http://schemas.openxmlformats.org/officeDocument/2006/relationships" xmlns:m="http://schemas.openxmlformats.org/officeDocument/2006/math" xmlns:v="urn:schemas-microsoft-com:vml" xmlns:wp14="http://schemas.microsoft.com/office/word/2010/wordprocessingDrawing" xmlns:wp="http://schemas.openxmlformats.org/drawingml/2006/wordprocessingDrawing" xmlns:w10="urn:schemas-microsoft-com:office:word" xmlns:w="http://schemas.openxmlformats.org/wordprocessingml/2006/main" xmlns:w14="http://schemas.microsoft.com/office/word/2010/wordml" xmlns:w15="http://schemas.microsoft.com/office/word/2012/wordml" xmlns:w16cid="http://schemas.microsoft.com/office/word/2016/wordml/cid" xmlns:w16se="http://schemas.microsoft.com/office/word/2015/wordml/symex" xmlns:wpg="http://schemas.microsoft.com/office/word/2010/wordprocessingGroup" xmlns:wpi="http://schemas.microsoft.com/office/word/2010/wordprocessingInk" xmlns:wne="http://schemas.microsoft.com/office/word/2006/wordml" xmlns:wps="http://schemas.microsoft.com/office/word/2010/wordprocessingShape" mc:Ignorable="w14 w15 w16se w16cid wp14">
   <w:p>
     <w:pPr>
-      <w:pStyle w:val="Header"/>
+      <w:pStyle w:val="a4"/>
     </w:pPr>
     <w:r>
       <w:rPr>
@@ -2460,8 +2472,8 @@
 </file>
 
 <file path=word/numbering.xml><?xml version="1.0" encoding="utf-8"?>
-<w:numbering xmlns:ve="http://schemas.openxmlformats.org/markup-compatibility/2006" xmlns:o="urn:schemas-microsoft-com:office:office" xmlns:r="http://schemas.openxmlformats.org/officeDocument/2006/relationships" xmlns:m="http://schemas.openxmlformats.org/officeDocument/2006/math" xmlns:v="urn:schemas-microsoft-com:vml" xmlns:wp="http://schemas.openxmlformats.org/drawingml/2006/wordprocessingDrawing" xmlns:w10="urn:schemas-microsoft-com:office:word" xmlns:w="http://schemas.openxmlformats.org/wordprocessingml/2006/main" xmlns:wne="http://schemas.microsoft.com/office/word/2006/wordml">
-  <w:abstractNum w:abstractNumId="0">
+<w:numbering xmlns:wpc="http://schemas.microsoft.com/office/word/2010/wordprocessingCanvas" xmlns:cx="http://schemas.microsoft.com/office/drawing/2014/chartex" xmlns:cx1="http://schemas.microsoft.com/office/drawing/2015/9/8/chartex" xmlns:cx2="http://schemas.microsoft.com/office/drawing/2015/10/21/chartex" xmlns:cx3="http://schemas.microsoft.com/office/drawing/2016/5/9/chartex" xmlns:cx4="http://schemas.microsoft.com/office/drawing/2016/5/10/chartex" xmlns:cx5="http://schemas.microsoft.com/office/drawing/2016/5/11/chartex" xmlns:cx6="http://schemas.microsoft.com/office/drawing/2016/5/12/chartex" xmlns:cx7="http://schemas.microsoft.com/office/drawing/2016/5/13/chartex" xmlns:cx8="http://schemas.microsoft.com/office/drawing/2016/5/14/chartex" xmlns:mc="http://schemas.openxmlformats.org/markup-compatibility/2006" xmlns:aink="http://schemas.microsoft.com/office/drawing/2016/ink" xmlns:am3d="http://schemas.microsoft.com/office/drawing/2017/model3d" xmlns:o="urn:schemas-microsoft-com:office:office" xmlns:r="http://schemas.openxmlformats.org/officeDocument/2006/relationships" xmlns:m="http://schemas.openxmlformats.org/officeDocument/2006/math" xmlns:v="urn:schemas-microsoft-com:vml" xmlns:wp14="http://schemas.microsoft.com/office/word/2010/wordprocessingDrawing" xmlns:wp="http://schemas.openxmlformats.org/drawingml/2006/wordprocessingDrawing" xmlns:w10="urn:schemas-microsoft-com:office:word" xmlns:w="http://schemas.openxmlformats.org/wordprocessingml/2006/main" xmlns:w14="http://schemas.microsoft.com/office/word/2010/wordml" xmlns:w15="http://schemas.microsoft.com/office/word/2012/wordml" xmlns:w16cid="http://schemas.microsoft.com/office/word/2016/wordml/cid" xmlns:w16se="http://schemas.microsoft.com/office/word/2015/wordml/symex" xmlns:wpg="http://schemas.microsoft.com/office/word/2010/wordprocessingGroup" xmlns:wpi="http://schemas.microsoft.com/office/word/2010/wordprocessingInk" xmlns:wne="http://schemas.microsoft.com/office/word/2006/wordml" xmlns:wps="http://schemas.microsoft.com/office/word/2010/wordprocessingShape" mc:Ignorable="w14 w15 w16se w16cid wp14">
+  <w:abstractNum w:abstractNumId="0" w15:restartNumberingAfterBreak="0">
     <w:nsid w:val="FFFFFF88"/>
     <w:multiLevelType w:val="singleLevel"/>
     <w:tmpl w:val="3C642346"/>
@@ -2478,7 +2490,7 @@
       </w:pPr>
     </w:lvl>
   </w:abstractNum>
-  <w:abstractNum w:abstractNumId="1">
+  <w:abstractNum w:abstractNumId="1" w15:restartNumberingAfterBreak="0">
     <w:nsid w:val="027C7FEA"/>
     <w:multiLevelType w:val="multilevel"/>
     <w:tmpl w:val="05526C4E"/>
@@ -2627,7 +2639,7 @@
       </w:rPr>
     </w:lvl>
   </w:abstractNum>
-  <w:abstractNum w:abstractNumId="2">
+  <w:abstractNum w:abstractNumId="2" w15:restartNumberingAfterBreak="0">
     <w:nsid w:val="05426AE4"/>
     <w:multiLevelType w:val="hybridMultilevel"/>
     <w:tmpl w:val="D2F6D4DA"/>
@@ -2768,7 +2780,7 @@
       </w:rPr>
     </w:lvl>
   </w:abstractNum>
-  <w:abstractNum w:abstractNumId="3">
+  <w:abstractNum w:abstractNumId="3" w15:restartNumberingAfterBreak="0">
     <w:nsid w:val="0EC67F9A"/>
     <w:multiLevelType w:val="multilevel"/>
     <w:tmpl w:val="18E8DB24"/>
@@ -2909,7 +2921,7 @@
       </w:rPr>
     </w:lvl>
   </w:abstractNum>
-  <w:abstractNum w:abstractNumId="4">
+  <w:abstractNum w:abstractNumId="4" w15:restartNumberingAfterBreak="0">
     <w:nsid w:val="0F8228FC"/>
     <w:multiLevelType w:val="hybridMultilevel"/>
     <w:tmpl w:val="306CF050"/>
@@ -3049,7 +3061,7 @@
       </w:rPr>
     </w:lvl>
   </w:abstractNum>
-  <w:abstractNum w:abstractNumId="5">
+  <w:abstractNum w:abstractNumId="5" w15:restartNumberingAfterBreak="0">
     <w:nsid w:val="12045ABC"/>
     <w:multiLevelType w:val="hybridMultilevel"/>
     <w:tmpl w:val="13FC306C"/>
@@ -3190,7 +3202,7 @@
       </w:rPr>
     </w:lvl>
   </w:abstractNum>
-  <w:abstractNum w:abstractNumId="6">
+  <w:abstractNum w:abstractNumId="6" w15:restartNumberingAfterBreak="0">
     <w:nsid w:val="1B5B1FE9"/>
     <w:multiLevelType w:val="multilevel"/>
     <w:tmpl w:val="DA9C4F1C"/>
@@ -3331,7 +3343,7 @@
       </w:rPr>
     </w:lvl>
   </w:abstractNum>
-  <w:abstractNum w:abstractNumId="7">
+  <w:abstractNum w:abstractNumId="7" w15:restartNumberingAfterBreak="0">
     <w:nsid w:val="22EF6439"/>
     <w:multiLevelType w:val="hybridMultilevel"/>
     <w:tmpl w:val="604EF8E8"/>
@@ -3472,7 +3484,7 @@
       </w:rPr>
     </w:lvl>
   </w:abstractNum>
-  <w:abstractNum w:abstractNumId="8">
+  <w:abstractNum w:abstractNumId="8" w15:restartNumberingAfterBreak="0">
     <w:nsid w:val="23D15317"/>
     <w:multiLevelType w:val="multilevel"/>
     <w:tmpl w:val="BF965A06"/>
@@ -3613,7 +3625,7 @@
       </w:rPr>
     </w:lvl>
   </w:abstractNum>
-  <w:abstractNum w:abstractNumId="9">
+  <w:abstractNum w:abstractNumId="9" w15:restartNumberingAfterBreak="0">
     <w:nsid w:val="245D41AA"/>
     <w:multiLevelType w:val="hybridMultilevel"/>
     <w:tmpl w:val="D4B850D6"/>
@@ -3754,7 +3766,7 @@
       </w:rPr>
     </w:lvl>
   </w:abstractNum>
-  <w:abstractNum w:abstractNumId="10">
+  <w:abstractNum w:abstractNumId="10" w15:restartNumberingAfterBreak="0">
     <w:nsid w:val="2B8D730F"/>
     <w:multiLevelType w:val="hybridMultilevel"/>
     <w:tmpl w:val="9E98D3D8"/>
@@ -3895,7 +3907,7 @@
       </w:rPr>
     </w:lvl>
   </w:abstractNum>
-  <w:abstractNum w:abstractNumId="11">
+  <w:abstractNum w:abstractNumId="11" w15:restartNumberingAfterBreak="0">
     <w:nsid w:val="2F103744"/>
     <w:multiLevelType w:val="multilevel"/>
     <w:tmpl w:val="D2F6D4DA"/>
@@ -4036,7 +4048,7 @@
       </w:rPr>
     </w:lvl>
   </w:abstractNum>
-  <w:abstractNum w:abstractNumId="12">
+  <w:abstractNum w:abstractNumId="12" w15:restartNumberingAfterBreak="0">
     <w:nsid w:val="3134571A"/>
     <w:multiLevelType w:val="hybridMultilevel"/>
     <w:tmpl w:val="88C8C57E"/>
@@ -4177,7 +4189,7 @@
       </w:rPr>
     </w:lvl>
   </w:abstractNum>
-  <w:abstractNum w:abstractNumId="13">
+  <w:abstractNum w:abstractNumId="13" w15:restartNumberingAfterBreak="0">
     <w:nsid w:val="31DA4485"/>
     <w:multiLevelType w:val="hybridMultilevel"/>
     <w:tmpl w:val="DA9C4F1C"/>
@@ -4318,7 +4330,7 @@
       </w:rPr>
     </w:lvl>
   </w:abstractNum>
-  <w:abstractNum w:abstractNumId="14">
+  <w:abstractNum w:abstractNumId="14" w15:restartNumberingAfterBreak="0">
     <w:nsid w:val="3BEC1E56"/>
     <w:multiLevelType w:val="hybridMultilevel"/>
     <w:tmpl w:val="57CE0B7C"/>
@@ -4459,7 +4471,7 @@
       </w:rPr>
     </w:lvl>
   </w:abstractNum>
-  <w:abstractNum w:abstractNumId="15">
+  <w:abstractNum w:abstractNumId="15" w15:restartNumberingAfterBreak="0">
     <w:nsid w:val="45685A1A"/>
     <w:multiLevelType w:val="hybridMultilevel"/>
     <w:tmpl w:val="A232DB24"/>
@@ -4600,7 +4612,7 @@
       </w:rPr>
     </w:lvl>
   </w:abstractNum>
-  <w:abstractNum w:abstractNumId="16">
+  <w:abstractNum w:abstractNumId="16" w15:restartNumberingAfterBreak="0">
     <w:nsid w:val="497D1013"/>
     <w:multiLevelType w:val="multilevel"/>
     <w:tmpl w:val="A232DB24"/>
@@ -4741,7 +4753,7 @@
       </w:rPr>
     </w:lvl>
   </w:abstractNum>
-  <w:abstractNum w:abstractNumId="17">
+  <w:abstractNum w:abstractNumId="17" w15:restartNumberingAfterBreak="0">
     <w:nsid w:val="52A07B6C"/>
     <w:multiLevelType w:val="hybridMultilevel"/>
     <w:tmpl w:val="5312710E"/>
@@ -4882,7 +4894,7 @@
       </w:rPr>
     </w:lvl>
   </w:abstractNum>
-  <w:abstractNum w:abstractNumId="18">
+  <w:abstractNum w:abstractNumId="18" w15:restartNumberingAfterBreak="0">
     <w:nsid w:val="54700FF2"/>
     <w:multiLevelType w:val="multilevel"/>
     <w:tmpl w:val="4976AE76"/>
@@ -5023,7 +5035,7 @@
       </w:rPr>
     </w:lvl>
   </w:abstractNum>
-  <w:abstractNum w:abstractNumId="19">
+  <w:abstractNum w:abstractNumId="19" w15:restartNumberingAfterBreak="0">
     <w:nsid w:val="550F7276"/>
     <w:multiLevelType w:val="multilevel"/>
     <w:tmpl w:val="B9965096"/>
@@ -5172,7 +5184,7 @@
       </w:rPr>
     </w:lvl>
   </w:abstractNum>
-  <w:abstractNum w:abstractNumId="20">
+  <w:abstractNum w:abstractNumId="20" w15:restartNumberingAfterBreak="0">
     <w:nsid w:val="570E75C4"/>
     <w:multiLevelType w:val="multilevel"/>
     <w:tmpl w:val="82A6ADD0"/>
@@ -5321,7 +5333,7 @@
       </w:rPr>
     </w:lvl>
   </w:abstractNum>
-  <w:abstractNum w:abstractNumId="21">
+  <w:abstractNum w:abstractNumId="21" w15:restartNumberingAfterBreak="0">
     <w:nsid w:val="5A3B64E8"/>
     <w:multiLevelType w:val="hybridMultilevel"/>
     <w:tmpl w:val="A5ECE974"/>
@@ -5462,7 +5474,7 @@
       </w:rPr>
     </w:lvl>
   </w:abstractNum>
-  <w:abstractNum w:abstractNumId="22">
+  <w:abstractNum w:abstractNumId="22" w15:restartNumberingAfterBreak="0">
     <w:nsid w:val="5ABA517C"/>
     <w:multiLevelType w:val="hybridMultilevel"/>
     <w:tmpl w:val="773839B8"/>
@@ -5604,7 +5616,7 @@
       </w:rPr>
     </w:lvl>
   </w:abstractNum>
-  <w:abstractNum w:abstractNumId="23">
+  <w:abstractNum w:abstractNumId="23" w15:restartNumberingAfterBreak="0">
     <w:nsid w:val="5B4B2092"/>
     <w:multiLevelType w:val="hybridMultilevel"/>
     <w:tmpl w:val="7B829E12"/>
@@ -5745,7 +5757,7 @@
       </w:rPr>
     </w:lvl>
   </w:abstractNum>
-  <w:abstractNum w:abstractNumId="24">
+  <w:abstractNum w:abstractNumId="24" w15:restartNumberingAfterBreak="0">
     <w:nsid w:val="5D0420EB"/>
     <w:multiLevelType w:val="hybridMultilevel"/>
     <w:tmpl w:val="EF82DCEC"/>
@@ -5891,7 +5903,7 @@
       </w:rPr>
     </w:lvl>
   </w:abstractNum>
-  <w:abstractNum w:abstractNumId="25">
+  <w:abstractNum w:abstractNumId="25" w15:restartNumberingAfterBreak="0">
     <w:nsid w:val="62D67FD4"/>
     <w:multiLevelType w:val="multilevel"/>
     <w:tmpl w:val="D8D280EA"/>
@@ -6032,7 +6044,7 @@
       </w:rPr>
     </w:lvl>
   </w:abstractNum>
-  <w:abstractNum w:abstractNumId="26">
+  <w:abstractNum w:abstractNumId="26" w15:restartNumberingAfterBreak="0">
     <w:nsid w:val="64740945"/>
     <w:multiLevelType w:val="multilevel"/>
     <w:tmpl w:val="A232DB24"/>
@@ -6173,7 +6185,7 @@
       </w:rPr>
     </w:lvl>
   </w:abstractNum>
-  <w:abstractNum w:abstractNumId="27">
+  <w:abstractNum w:abstractNumId="27" w15:restartNumberingAfterBreak="0">
     <w:nsid w:val="68026943"/>
     <w:multiLevelType w:val="hybridMultilevel"/>
     <w:tmpl w:val="03F0737C"/>
@@ -6313,7 +6325,7 @@
       </w:rPr>
     </w:lvl>
   </w:abstractNum>
-  <w:abstractNum w:abstractNumId="28">
+  <w:abstractNum w:abstractNumId="28" w15:restartNumberingAfterBreak="0">
     <w:nsid w:val="6B8D4F1F"/>
     <w:multiLevelType w:val="multilevel"/>
     <w:tmpl w:val="A232DB24"/>
@@ -6454,7 +6466,7 @@
       </w:rPr>
     </w:lvl>
   </w:abstractNum>
-  <w:abstractNum w:abstractNumId="29">
+  <w:abstractNum w:abstractNumId="29" w15:restartNumberingAfterBreak="0">
     <w:nsid w:val="6F7703E8"/>
     <w:multiLevelType w:val="multilevel"/>
     <w:tmpl w:val="A232DB24"/>
@@ -6595,7 +6607,7 @@
       </w:rPr>
     </w:lvl>
   </w:abstractNum>
-  <w:abstractNum w:abstractNumId="30">
+  <w:abstractNum w:abstractNumId="30" w15:restartNumberingAfterBreak="0">
     <w:nsid w:val="70E30101"/>
     <w:multiLevelType w:val="hybridMultilevel"/>
     <w:tmpl w:val="4970D5D4"/>
@@ -6735,7 +6747,7 @@
       </w:rPr>
     </w:lvl>
   </w:abstractNum>
-  <w:abstractNum w:abstractNumId="31">
+  <w:abstractNum w:abstractNumId="31" w15:restartNumberingAfterBreak="0">
     <w:nsid w:val="72DC4433"/>
     <w:multiLevelType w:val="multilevel"/>
     <w:tmpl w:val="41BAFAF2"/>
@@ -6876,7 +6888,7 @@
       </w:rPr>
     </w:lvl>
   </w:abstractNum>
-  <w:abstractNum w:abstractNumId="32">
+  <w:abstractNum w:abstractNumId="32" w15:restartNumberingAfterBreak="0">
     <w:nsid w:val="757024DE"/>
     <w:multiLevelType w:val="hybridMultilevel"/>
     <w:tmpl w:val="10CCDC98"/>
@@ -7016,7 +7028,7 @@
       </w:rPr>
     </w:lvl>
   </w:abstractNum>
-  <w:abstractNum w:abstractNumId="33">
+  <w:abstractNum w:abstractNumId="33" w15:restartNumberingAfterBreak="0">
     <w:nsid w:val="760E5155"/>
     <w:multiLevelType w:val="multilevel"/>
     <w:tmpl w:val="4746B5A0"/>
@@ -7159,7 +7171,7 @@
       </w:rPr>
     </w:lvl>
   </w:abstractNum>
-  <w:abstractNum w:abstractNumId="34">
+  <w:abstractNum w:abstractNumId="34" w15:restartNumberingAfterBreak="0">
     <w:nsid w:val="77A83C83"/>
     <w:multiLevelType w:val="hybridMultilevel"/>
     <w:tmpl w:val="4E64B85C"/>
@@ -7301,7 +7313,7 @@
       </w:rPr>
     </w:lvl>
   </w:abstractNum>
-  <w:abstractNum w:abstractNumId="35">
+  <w:abstractNum w:abstractNumId="35" w15:restartNumberingAfterBreak="0">
     <w:nsid w:val="7CAD434E"/>
     <w:multiLevelType w:val="multilevel"/>
     <w:tmpl w:val="A9525B8E"/>
@@ -7636,7 +7648,7 @@
 </file>
 
 <file path=word/styles.xml><?xml version="1.0" encoding="utf-8"?>
-<w:styles xmlns:r="http://schemas.openxmlformats.org/officeDocument/2006/relationships" xmlns:w="http://schemas.openxmlformats.org/wordprocessingml/2006/main">
+<w:styles xmlns:mc="http://schemas.openxmlformats.org/markup-compatibility/2006" xmlns:r="http://schemas.openxmlformats.org/officeDocument/2006/relationships" xmlns:w="http://schemas.openxmlformats.org/wordprocessingml/2006/main" xmlns:w14="http://schemas.microsoft.com/office/word/2010/wordml" xmlns:w15="http://schemas.microsoft.com/office/word/2012/wordml" xmlns:w16cid="http://schemas.microsoft.com/office/word/2016/wordml/cid" xmlns:w16se="http://schemas.microsoft.com/office/word/2015/wordml/symex" mc:Ignorable="w14 w15 w16se w16cid">
   <w:docDefaults>
     <w:rPrDefault>
       <w:rPr>
@@ -7646,24 +7658,152 @@
     </w:rPrDefault>
     <w:pPrDefault/>
   </w:docDefaults>
-  <w:latentStyles w:defLockedState="0" w:defUIPriority="0" w:defSemiHidden="0" w:defUnhideWhenUsed="0" w:defQFormat="0" w:count="267">
+  <w:latentStyles w:defLockedState="0" w:defUIPriority="0" w:defSemiHidden="0" w:defUnhideWhenUsed="0" w:defQFormat="0" w:count="375">
     <w:lsdException w:name="Normal" w:qFormat="1"/>
     <w:lsdException w:name="heading 1" w:qFormat="1"/>
     <w:lsdException w:name="heading 2" w:qFormat="1"/>
-    <w:lsdException w:name="heading 3" w:qFormat="1"/>
+    <w:lsdException w:name="heading 3" w:semiHidden="1" w:unhideWhenUsed="1" w:qFormat="1"/>
     <w:lsdException w:name="heading 4" w:semiHidden="1" w:unhideWhenUsed="1" w:qFormat="1"/>
     <w:lsdException w:name="heading 5" w:semiHidden="1" w:unhideWhenUsed="1" w:qFormat="1"/>
     <w:lsdException w:name="heading 6" w:semiHidden="1" w:unhideWhenUsed="1" w:qFormat="1"/>
     <w:lsdException w:name="heading 7" w:semiHidden="1" w:unhideWhenUsed="1" w:qFormat="1"/>
     <w:lsdException w:name="heading 8" w:semiHidden="1" w:unhideWhenUsed="1" w:qFormat="1"/>
     <w:lsdException w:name="heading 9" w:semiHidden="1" w:unhideWhenUsed="1" w:qFormat="1"/>
-    <w:lsdException w:name="caption" w:qFormat="1"/>
+    <w:lsdException w:name="index 1" w:semiHidden="1" w:unhideWhenUsed="1"/>
+    <w:lsdException w:name="index 2" w:semiHidden="1" w:unhideWhenUsed="1"/>
+    <w:lsdException w:name="index 3" w:semiHidden="1" w:unhideWhenUsed="1"/>
+    <w:lsdException w:name="index 4" w:semiHidden="1" w:unhideWhenUsed="1"/>
+    <w:lsdException w:name="index 5" w:semiHidden="1" w:unhideWhenUsed="1"/>
+    <w:lsdException w:name="index 6" w:semiHidden="1" w:unhideWhenUsed="1"/>
+    <w:lsdException w:name="index 7" w:semiHidden="1" w:unhideWhenUsed="1"/>
+    <w:lsdException w:name="index 8" w:semiHidden="1" w:unhideWhenUsed="1"/>
+    <w:lsdException w:name="index 9" w:semiHidden="1" w:unhideWhenUsed="1"/>
+    <w:lsdException w:name="toc 1" w:semiHidden="1" w:unhideWhenUsed="1"/>
+    <w:lsdException w:name="toc 2" w:semiHidden="1" w:unhideWhenUsed="1"/>
+    <w:lsdException w:name="toc 3" w:semiHidden="1" w:unhideWhenUsed="1"/>
+    <w:lsdException w:name="toc 4" w:semiHidden="1" w:unhideWhenUsed="1"/>
+    <w:lsdException w:name="toc 5" w:semiHidden="1" w:unhideWhenUsed="1"/>
+    <w:lsdException w:name="toc 6" w:semiHidden="1" w:unhideWhenUsed="1"/>
+    <w:lsdException w:name="toc 7" w:semiHidden="1" w:unhideWhenUsed="1"/>
+    <w:lsdException w:name="toc 8" w:semiHidden="1" w:unhideWhenUsed="1"/>
+    <w:lsdException w:name="toc 9" w:semiHidden="1" w:unhideWhenUsed="1"/>
+    <w:lsdException w:name="Normal Indent" w:semiHidden="1" w:unhideWhenUsed="1"/>
+    <w:lsdException w:name="footnote text" w:semiHidden="1" w:unhideWhenUsed="1"/>
+    <w:lsdException w:name="annotation text" w:semiHidden="1" w:unhideWhenUsed="1"/>
+    <w:lsdException w:name="header" w:semiHidden="1" w:unhideWhenUsed="1"/>
+    <w:lsdException w:name="footer" w:semiHidden="1" w:unhideWhenUsed="1"/>
+    <w:lsdException w:name="index heading" w:semiHidden="1" w:unhideWhenUsed="1"/>
+    <w:lsdException w:name="caption" w:semiHidden="1" w:unhideWhenUsed="1" w:qFormat="1"/>
+    <w:lsdException w:name="table of figures" w:semiHidden="1" w:unhideWhenUsed="1"/>
+    <w:lsdException w:name="envelope address" w:semiHidden="1" w:unhideWhenUsed="1"/>
+    <w:lsdException w:name="envelope return" w:semiHidden="1" w:unhideWhenUsed="1"/>
+    <w:lsdException w:name="footnote reference" w:semiHidden="1" w:unhideWhenUsed="1"/>
+    <w:lsdException w:name="annotation reference" w:semiHidden="1" w:unhideWhenUsed="1"/>
+    <w:lsdException w:name="line number" w:semiHidden="1" w:unhideWhenUsed="1"/>
+    <w:lsdException w:name="page number" w:semiHidden="1" w:unhideWhenUsed="1"/>
+    <w:lsdException w:name="endnote reference" w:semiHidden="1" w:unhideWhenUsed="1"/>
+    <w:lsdException w:name="endnote text" w:semiHidden="1" w:unhideWhenUsed="1"/>
+    <w:lsdException w:name="table of authorities" w:semiHidden="1" w:unhideWhenUsed="1"/>
+    <w:lsdException w:name="toa heading" w:semiHidden="1" w:unhideWhenUsed="1"/>
+    <w:lsdException w:name="List" w:semiHidden="1" w:unhideWhenUsed="1"/>
+    <w:lsdException w:name="List 2" w:semiHidden="1" w:unhideWhenUsed="1"/>
+    <w:lsdException w:name="List 3" w:semiHidden="1" w:unhideWhenUsed="1"/>
+    <w:lsdException w:name="List 4" w:semiHidden="1" w:unhideWhenUsed="1"/>
+    <w:lsdException w:name="List 5" w:semiHidden="1" w:unhideWhenUsed="1"/>
+    <w:lsdException w:name="List Bullet 2" w:semiHidden="1" w:unhideWhenUsed="1"/>
+    <w:lsdException w:name="List Bullet 3" w:semiHidden="1" w:unhideWhenUsed="1"/>
+    <w:lsdException w:name="List Bullet 4" w:semiHidden="1" w:unhideWhenUsed="1"/>
+    <w:lsdException w:name="List Bullet 5" w:semiHidden="1" w:unhideWhenUsed="1"/>
+    <w:lsdException w:name="List Number 2" w:semiHidden="1" w:unhideWhenUsed="1"/>
+    <w:lsdException w:name="List Number 3" w:semiHidden="1" w:unhideWhenUsed="1"/>
+    <w:lsdException w:name="List Number 4" w:semiHidden="1" w:unhideWhenUsed="1"/>
+    <w:lsdException w:name="List Number 5" w:semiHidden="1" w:unhideWhenUsed="1"/>
     <w:lsdException w:name="Title" w:qFormat="1"/>
-    <w:lsdException w:name="Default Paragraph Font" w:uiPriority="1"/>
+    <w:lsdException w:name="Closing" w:semiHidden="1" w:unhideWhenUsed="1"/>
+    <w:lsdException w:name="Signature" w:semiHidden="1" w:unhideWhenUsed="1"/>
+    <w:lsdException w:name="Default Paragraph Font" w:semiHidden="1" w:uiPriority="1" w:unhideWhenUsed="1"/>
+    <w:lsdException w:name="Body Text" w:semiHidden="1" w:unhideWhenUsed="1"/>
+    <w:lsdException w:name="Body Text Indent" w:semiHidden="1" w:unhideWhenUsed="1"/>
+    <w:lsdException w:name="List Continue" w:semiHidden="1" w:unhideWhenUsed="1"/>
+    <w:lsdException w:name="List Continue 2" w:semiHidden="1" w:unhideWhenUsed="1"/>
     <w:lsdException w:name="Subtitle" w:qFormat="1"/>
+    <w:lsdException w:name="Salutation" w:semiHidden="1" w:unhideWhenUsed="1"/>
+    <w:lsdException w:name="Date" w:semiHidden="1" w:unhideWhenUsed="1"/>
+    <w:lsdException w:name="Body Text First Indent" w:semiHidden="1" w:unhideWhenUsed="1"/>
+    <w:lsdException w:name="Body Text First Indent 2" w:semiHidden="1" w:unhideWhenUsed="1"/>
+    <w:lsdException w:name="Note Heading" w:semiHidden="1" w:unhideWhenUsed="1"/>
+    <w:lsdException w:name="Body Text 2" w:semiHidden="1" w:unhideWhenUsed="1"/>
+    <w:lsdException w:name="Body Text 3" w:semiHidden="1" w:unhideWhenUsed="1"/>
+    <w:lsdException w:name="Body Text Indent 2" w:semiHidden="1" w:unhideWhenUsed="1"/>
+    <w:lsdException w:name="Body Text Indent 3" w:semiHidden="1" w:unhideWhenUsed="1"/>
+    <w:lsdException w:name="Block Text" w:semiHidden="1" w:unhideWhenUsed="1"/>
+    <w:lsdException w:name="Hyperlink" w:semiHidden="1" w:unhideWhenUsed="1"/>
+    <w:lsdException w:name="FollowedHyperlink" w:semiHidden="1" w:unhideWhenUsed="1"/>
     <w:lsdException w:name="Strong" w:qFormat="1"/>
     <w:lsdException w:name="Emphasis" w:qFormat="1"/>
-    <w:lsdException w:name="No List" w:uiPriority="99"/>
+    <w:lsdException w:name="Document Map" w:semiHidden="1" w:unhideWhenUsed="1"/>
+    <w:lsdException w:name="Plain Text" w:semiHidden="1" w:unhideWhenUsed="1"/>
+    <w:lsdException w:name="E-mail Signature" w:semiHidden="1" w:unhideWhenUsed="1"/>
+    <w:lsdException w:name="HTML Top of Form" w:semiHidden="1" w:unhideWhenUsed="1"/>
+    <w:lsdException w:name="HTML Bottom of Form" w:semiHidden="1" w:unhideWhenUsed="1"/>
+    <w:lsdException w:name="Normal (Web)" w:semiHidden="1" w:unhideWhenUsed="1"/>
+    <w:lsdException w:name="HTML Acronym" w:semiHidden="1" w:unhideWhenUsed="1"/>
+    <w:lsdException w:name="HTML Address" w:semiHidden="1" w:unhideWhenUsed="1"/>
+    <w:lsdException w:name="HTML Cite" w:semiHidden="1" w:unhideWhenUsed="1"/>
+    <w:lsdException w:name="HTML Code" w:semiHidden="1" w:unhideWhenUsed="1"/>
+    <w:lsdException w:name="HTML Definition" w:semiHidden="1" w:unhideWhenUsed="1"/>
+    <w:lsdException w:name="HTML Keyboard" w:semiHidden="1" w:unhideWhenUsed="1"/>
+    <w:lsdException w:name="HTML Preformatted" w:semiHidden="1" w:unhideWhenUsed="1"/>
+    <w:lsdException w:name="HTML Sample" w:semiHidden="1" w:unhideWhenUsed="1"/>
+    <w:lsdException w:name="HTML Typewriter" w:semiHidden="1" w:unhideWhenUsed="1"/>
+    <w:lsdException w:name="HTML Variable" w:semiHidden="1" w:unhideWhenUsed="1"/>
+    <w:lsdException w:name="Normal Table" w:semiHidden="1" w:unhideWhenUsed="1"/>
+    <w:lsdException w:name="annotation subject" w:semiHidden="1" w:unhideWhenUsed="1"/>
+    <w:lsdException w:name="No List" w:semiHidden="1" w:uiPriority="99" w:unhideWhenUsed="1"/>
+    <w:lsdException w:name="Outline List 1" w:semiHidden="1" w:unhideWhenUsed="1"/>
+    <w:lsdException w:name="Outline List 2" w:semiHidden="1" w:unhideWhenUsed="1"/>
+    <w:lsdException w:name="Outline List 3" w:semiHidden="1" w:unhideWhenUsed="1"/>
+    <w:lsdException w:name="Table Simple 1" w:semiHidden="1" w:unhideWhenUsed="1"/>
+    <w:lsdException w:name="Table Simple 2" w:semiHidden="1" w:unhideWhenUsed="1"/>
+    <w:lsdException w:name="Table Simple 3" w:semiHidden="1" w:unhideWhenUsed="1"/>
+    <w:lsdException w:name="Table Classic 1" w:semiHidden="1" w:unhideWhenUsed="1"/>
+    <w:lsdException w:name="Table Classic 2" w:semiHidden="1" w:unhideWhenUsed="1"/>
+    <w:lsdException w:name="Table Classic 3" w:semiHidden="1" w:unhideWhenUsed="1"/>
+    <w:lsdException w:name="Table Classic 4" w:semiHidden="1" w:unhideWhenUsed="1"/>
+    <w:lsdException w:name="Table Colorful 1" w:semiHidden="1" w:unhideWhenUsed="1"/>
+    <w:lsdException w:name="Table Colorful 2" w:semiHidden="1" w:unhideWhenUsed="1"/>
+    <w:lsdException w:name="Table Colorful 3" w:semiHidden="1" w:unhideWhenUsed="1"/>
+    <w:lsdException w:name="Table Columns 1" w:semiHidden="1" w:unhideWhenUsed="1"/>
+    <w:lsdException w:name="Table Columns 2" w:semiHidden="1" w:unhideWhenUsed="1"/>
+    <w:lsdException w:name="Table Columns 3" w:semiHidden="1" w:unhideWhenUsed="1"/>
+    <w:lsdException w:name="Table Columns 4" w:semiHidden="1" w:unhideWhenUsed="1"/>
+    <w:lsdException w:name="Table Columns 5" w:semiHidden="1" w:unhideWhenUsed="1"/>
+    <w:lsdException w:name="Table Grid 1" w:semiHidden="1" w:unhideWhenUsed="1"/>
+    <w:lsdException w:name="Table Grid 2" w:semiHidden="1" w:unhideWhenUsed="1"/>
+    <w:lsdException w:name="Table Grid 3" w:semiHidden="1" w:unhideWhenUsed="1"/>
+    <w:lsdException w:name="Table Grid 4" w:semiHidden="1" w:unhideWhenUsed="1"/>
+    <w:lsdException w:name="Table Grid 5" w:semiHidden="1" w:unhideWhenUsed="1"/>
+    <w:lsdException w:name="Table Grid 6" w:semiHidden="1" w:unhideWhenUsed="1"/>
+    <w:lsdException w:name="Table Grid 7" w:semiHidden="1" w:unhideWhenUsed="1"/>
+    <w:lsdException w:name="Table Grid 8" w:semiHidden="1" w:unhideWhenUsed="1"/>
+    <w:lsdException w:name="Table List 1" w:semiHidden="1" w:unhideWhenUsed="1"/>
+    <w:lsdException w:name="Table List 2" w:semiHidden="1" w:unhideWhenUsed="1"/>
+    <w:lsdException w:name="Table List 3" w:semiHidden="1" w:unhideWhenUsed="1"/>
+    <w:lsdException w:name="Table List 4" w:semiHidden="1" w:unhideWhenUsed="1"/>
+    <w:lsdException w:name="Table List 5" w:semiHidden="1" w:unhideWhenUsed="1"/>
+    <w:lsdException w:name="Table List 6" w:semiHidden="1" w:unhideWhenUsed="1"/>
+    <w:lsdException w:name="Table List 7" w:semiHidden="1" w:unhideWhenUsed="1"/>
+    <w:lsdException w:name="Table List 8" w:semiHidden="1" w:unhideWhenUsed="1"/>
+    <w:lsdException w:name="Table 3D effects 1" w:semiHidden="1" w:unhideWhenUsed="1"/>
+    <w:lsdException w:name="Table 3D effects 2" w:semiHidden="1" w:unhideWhenUsed="1"/>
+    <w:lsdException w:name="Table 3D effects 3" w:semiHidden="1" w:unhideWhenUsed="1"/>
+    <w:lsdException w:name="Table Contemporary" w:semiHidden="1" w:unhideWhenUsed="1"/>
+    <w:lsdException w:name="Table Elegant" w:semiHidden="1" w:unhideWhenUsed="1"/>
+    <w:lsdException w:name="Table Professional" w:semiHidden="1" w:unhideWhenUsed="1"/>
+    <w:lsdException w:name="Table Subtle 1" w:semiHidden="1" w:unhideWhenUsed="1"/>
+    <w:lsdException w:name="Table Subtle 2" w:semiHidden="1" w:unhideWhenUsed="1"/>
+    <w:lsdException w:name="Table Web 1" w:semiHidden="1" w:unhideWhenUsed="1"/>
+    <w:lsdException w:name="Table Web 2" w:semiHidden="1" w:unhideWhenUsed="1"/>
     <w:lsdException w:name="Placeholder Text" w:semiHidden="1" w:uiPriority="99"/>
     <w:lsdException w:name="No Spacing" w:uiPriority="1" w:qFormat="1"/>
     <w:lsdException w:name="Light Shading" w:uiPriority="60"/>
@@ -7775,21 +7915,133 @@
     <w:lsdException w:name="Book Title" w:uiPriority="33" w:qFormat="1"/>
     <w:lsdException w:name="Bibliography" w:semiHidden="1" w:uiPriority="37" w:unhideWhenUsed="1"/>
     <w:lsdException w:name="TOC Heading" w:semiHidden="1" w:uiPriority="39" w:unhideWhenUsed="1" w:qFormat="1"/>
+    <w:lsdException w:name="Plain Table 1" w:uiPriority="41"/>
+    <w:lsdException w:name="Plain Table 2" w:uiPriority="42"/>
+    <w:lsdException w:name="Plain Table 3" w:uiPriority="43"/>
+    <w:lsdException w:name="Plain Table 4" w:uiPriority="44"/>
+    <w:lsdException w:name="Plain Table 5" w:uiPriority="45"/>
+    <w:lsdException w:name="Grid Table Light" w:uiPriority="40"/>
+    <w:lsdException w:name="Grid Table 1 Light" w:uiPriority="46"/>
+    <w:lsdException w:name="Grid Table 2" w:uiPriority="47"/>
+    <w:lsdException w:name="Grid Table 3" w:uiPriority="48"/>
+    <w:lsdException w:name="Grid Table 4" w:uiPriority="49"/>
+    <w:lsdException w:name="Grid Table 5 Dark" w:uiPriority="50"/>
+    <w:lsdException w:name="Grid Table 6 Colorful" w:uiPriority="51"/>
+    <w:lsdException w:name="Grid Table 7 Colorful" w:uiPriority="52"/>
+    <w:lsdException w:name="Grid Table 1 Light Accent 1" w:uiPriority="46"/>
+    <w:lsdException w:name="Grid Table 2 Accent 1" w:uiPriority="47"/>
+    <w:lsdException w:name="Grid Table 3 Accent 1" w:uiPriority="48"/>
+    <w:lsdException w:name="Grid Table 4 Accent 1" w:uiPriority="49"/>
+    <w:lsdException w:name="Grid Table 5 Dark Accent 1" w:uiPriority="50"/>
+    <w:lsdException w:name="Grid Table 6 Colorful Accent 1" w:uiPriority="51"/>
+    <w:lsdException w:name="Grid Table 7 Colorful Accent 1" w:uiPriority="52"/>
+    <w:lsdException w:name="Grid Table 1 Light Accent 2" w:uiPriority="46"/>
+    <w:lsdException w:name="Grid Table 2 Accent 2" w:uiPriority="47"/>
+    <w:lsdException w:name="Grid Table 3 Accent 2" w:uiPriority="48"/>
+    <w:lsdException w:name="Grid Table 4 Accent 2" w:uiPriority="49"/>
+    <w:lsdException w:name="Grid Table 5 Dark Accent 2" w:uiPriority="50"/>
+    <w:lsdException w:name="Grid Table 6 Colorful Accent 2" w:uiPriority="51"/>
+    <w:lsdException w:name="Grid Table 7 Colorful Accent 2" w:uiPriority="52"/>
+    <w:lsdException w:name="Grid Table 1 Light Accent 3" w:uiPriority="46"/>
+    <w:lsdException w:name="Grid Table 2 Accent 3" w:uiPriority="47"/>
+    <w:lsdException w:name="Grid Table 3 Accent 3" w:uiPriority="48"/>
+    <w:lsdException w:name="Grid Table 4 Accent 3" w:uiPriority="49"/>
+    <w:lsdException w:name="Grid Table 5 Dark Accent 3" w:uiPriority="50"/>
+    <w:lsdException w:name="Grid Table 6 Colorful Accent 3" w:uiPriority="51"/>
+    <w:lsdException w:name="Grid Table 7 Colorful Accent 3" w:uiPriority="52"/>
+    <w:lsdException w:name="Grid Table 1 Light Accent 4" w:uiPriority="46"/>
+    <w:lsdException w:name="Grid Table 2 Accent 4" w:uiPriority="47"/>
+    <w:lsdException w:name="Grid Table 3 Accent 4" w:uiPriority="48"/>
+    <w:lsdException w:name="Grid Table 4 Accent 4" w:uiPriority="49"/>
+    <w:lsdException w:name="Grid Table 5 Dark Accent 4" w:uiPriority="50"/>
+    <w:lsdException w:name="Grid Table 6 Colorful Accent 4" w:uiPriority="51"/>
+    <w:lsdException w:name="Grid Table 7 Colorful Accent 4" w:uiPriority="52"/>
+    <w:lsdException w:name="Grid Table 1 Light Accent 5" w:uiPriority="46"/>
+    <w:lsdException w:name="Grid Table 2 Accent 5" w:uiPriority="47"/>
+    <w:lsdException w:name="Grid Table 3 Accent 5" w:uiPriority="48"/>
+    <w:lsdException w:name="Grid Table 4 Accent 5" w:uiPriority="49"/>
+    <w:lsdException w:name="Grid Table 5 Dark Accent 5" w:uiPriority="50"/>
+    <w:lsdException w:name="Grid Table 6 Colorful Accent 5" w:uiPriority="51"/>
+    <w:lsdException w:name="Grid Table 7 Colorful Accent 5" w:uiPriority="52"/>
+    <w:lsdException w:name="Grid Table 1 Light Accent 6" w:uiPriority="46"/>
+    <w:lsdException w:name="Grid Table 2 Accent 6" w:uiPriority="47"/>
+    <w:lsdException w:name="Grid Table 3 Accent 6" w:uiPriority="48"/>
+    <w:lsdException w:name="Grid Table 4 Accent 6" w:uiPriority="49"/>
+    <w:lsdException w:name="Grid Table 5 Dark Accent 6" w:uiPriority="50"/>
+    <w:lsdException w:name="Grid Table 6 Colorful Accent 6" w:uiPriority="51"/>
+    <w:lsdException w:name="Grid Table 7 Colorful Accent 6" w:uiPriority="52"/>
+    <w:lsdException w:name="List Table 1 Light" w:uiPriority="46"/>
+    <w:lsdException w:name="List Table 2" w:uiPriority="47"/>
+    <w:lsdException w:name="List Table 3" w:uiPriority="48"/>
+    <w:lsdException w:name="List Table 4" w:uiPriority="49"/>
+    <w:lsdException w:name="List Table 5 Dark" w:uiPriority="50"/>
+    <w:lsdException w:name="List Table 6 Colorful" w:uiPriority="51"/>
+    <w:lsdException w:name="List Table 7 Colorful" w:uiPriority="52"/>
+    <w:lsdException w:name="List Table 1 Light Accent 1" w:uiPriority="46"/>
+    <w:lsdException w:name="List Table 2 Accent 1" w:uiPriority="47"/>
+    <w:lsdException w:name="List Table 3 Accent 1" w:uiPriority="48"/>
+    <w:lsdException w:name="List Table 4 Accent 1" w:uiPriority="49"/>
+    <w:lsdException w:name="List Table 5 Dark Accent 1" w:uiPriority="50"/>
+    <w:lsdException w:name="List Table 6 Colorful Accent 1" w:uiPriority="51"/>
+    <w:lsdException w:name="List Table 7 Colorful Accent 1" w:uiPriority="52"/>
+    <w:lsdException w:name="List Table 1 Light Accent 2" w:uiPriority="46"/>
+    <w:lsdException w:name="List Table 2 Accent 2" w:uiPriority="47"/>
+    <w:lsdException w:name="List Table 3 Accent 2" w:uiPriority="48"/>
+    <w:lsdException w:name="List Table 4 Accent 2" w:uiPriority="49"/>
+    <w:lsdException w:name="List Table 5 Dark Accent 2" w:uiPriority="50"/>
+    <w:lsdException w:name="List Table 6 Colorful Accent 2" w:uiPriority="51"/>
+    <w:lsdException w:name="List Table 7 Colorful Accent 2" w:uiPriority="52"/>
+    <w:lsdException w:name="List Table 1 Light Accent 3" w:uiPriority="46"/>
+    <w:lsdException w:name="List Table 2 Accent 3" w:uiPriority="47"/>
+    <w:lsdException w:name="List Table 3 Accent 3" w:uiPriority="48"/>
+    <w:lsdException w:name="List Table 4 Accent 3" w:uiPriority="49"/>
+    <w:lsdException w:name="List Table 5 Dark Accent 3" w:uiPriority="50"/>
+    <w:lsdException w:name="List Table 6 Colorful Accent 3" w:uiPriority="51"/>
+    <w:lsdException w:name="List Table 7 Colorful Accent 3" w:uiPriority="52"/>
+    <w:lsdException w:name="List Table 1 Light Accent 4" w:uiPriority="46"/>
+    <w:lsdException w:name="List Table 2 Accent 4" w:uiPriority="47"/>
+    <w:lsdException w:name="List Table 3 Accent 4" w:uiPriority="48"/>
+    <w:lsdException w:name="List Table 4 Accent 4" w:uiPriority="49"/>
+    <w:lsdException w:name="List Table 5 Dark Accent 4" w:uiPriority="50"/>
+    <w:lsdException w:name="List Table 6 Colorful Accent 4" w:uiPriority="51"/>
+    <w:lsdException w:name="List Table 7 Colorful Accent 4" w:uiPriority="52"/>
+    <w:lsdException w:name="List Table 1 Light Accent 5" w:uiPriority="46"/>
+    <w:lsdException w:name="List Table 2 Accent 5" w:uiPriority="47"/>
+    <w:lsdException w:name="List Table 3 Accent 5" w:uiPriority="48"/>
+    <w:lsdException w:name="List Table 4 Accent 5" w:uiPriority="49"/>
+    <w:lsdException w:name="List Table 5 Dark Accent 5" w:uiPriority="50"/>
+    <w:lsdException w:name="List Table 6 Colorful Accent 5" w:uiPriority="51"/>
+    <w:lsdException w:name="List Table 7 Colorful Accent 5" w:uiPriority="52"/>
+    <w:lsdException w:name="List Table 1 Light Accent 6" w:uiPriority="46"/>
+    <w:lsdException w:name="List Table 2 Accent 6" w:uiPriority="47"/>
+    <w:lsdException w:name="List Table 3 Accent 6" w:uiPriority="48"/>
+    <w:lsdException w:name="List Table 4 Accent 6" w:uiPriority="49"/>
+    <w:lsdException w:name="List Table 5 Dark Accent 6" w:uiPriority="50"/>
+    <w:lsdException w:name="List Table 6 Colorful Accent 6" w:uiPriority="51"/>
+    <w:lsdException w:name="List Table 7 Colorful Accent 6" w:uiPriority="52"/>
+    <w:lsdException w:name="Mention" w:semiHidden="1" w:uiPriority="99" w:unhideWhenUsed="1"/>
+    <w:lsdException w:name="Smart Hyperlink" w:semiHidden="1" w:uiPriority="99" w:unhideWhenUsed="1"/>
+    <w:lsdException w:name="Hashtag" w:semiHidden="1" w:uiPriority="99" w:unhideWhenUsed="1"/>
+    <w:lsdException w:name="Unresolved Mention" w:semiHidden="1" w:uiPriority="99" w:unhideWhenUsed="1"/>
   </w:latentStyles>
-  <w:style w:type="paragraph" w:default="1" w:styleId="Normal">
+  <w:style w:type="paragraph" w:default="1" w:styleId="a">
     <w:name w:val="Normal"/>
     <w:qFormat/>
-    <w:rsid w:val="003853FB"/>
+    <w:rsid w:val="001C2E87"/>
+    <w:pPr>
+      <w:spacing w:after="160" w:line="259" w:lineRule="auto"/>
+    </w:pPr>
     <w:rPr>
-      <w:sz w:val="24"/>
-      <w:szCs w:val="24"/>
-      <w:lang w:val="de-DE" w:eastAsia="de-DE"/>
+      <w:rFonts w:asciiTheme="minorHAnsi" w:eastAsiaTheme="minorHAnsi" w:hAnsiTheme="minorHAnsi" w:cstheme="minorBidi"/>
+      <w:sz w:val="22"/>
+      <w:szCs w:val="22"/>
+      <w:lang w:val="ru-RU"/>
     </w:rPr>
   </w:style>
-  <w:style w:type="paragraph" w:styleId="Heading1">
+  <w:style w:type="paragraph" w:styleId="1">
     <w:name w:val="heading 1"/>
-    <w:basedOn w:val="Normal"/>
-    <w:next w:val="Normal"/>
+    <w:basedOn w:val="a"/>
+    <w:next w:val="a"/>
     <w:qFormat/>
     <w:rsid w:val="0013130A"/>
     <w:pPr>
@@ -7806,11 +8058,11 @@
       <w:szCs w:val="32"/>
     </w:rPr>
   </w:style>
-  <w:style w:type="paragraph" w:styleId="Heading2">
+  <w:style w:type="paragraph" w:styleId="2">
     <w:name w:val="heading 2"/>
-    <w:basedOn w:val="Normal"/>
-    <w:next w:val="Normal"/>
-    <w:link w:val="Heading2Char"/>
+    <w:basedOn w:val="a"/>
+    <w:next w:val="a"/>
+    <w:link w:val="20"/>
     <w:qFormat/>
     <w:rsid w:val="0013130A"/>
     <w:pPr>
@@ -7828,10 +8080,10 @@
       <w:szCs w:val="28"/>
     </w:rPr>
   </w:style>
-  <w:style w:type="paragraph" w:styleId="Heading3">
+  <w:style w:type="paragraph" w:styleId="3">
     <w:name w:val="heading 3"/>
-    <w:basedOn w:val="Normal"/>
-    <w:next w:val="Normal"/>
+    <w:basedOn w:val="a"/>
+    <w:next w:val="a"/>
     <w:qFormat/>
     <w:rsid w:val="0013130A"/>
     <w:pPr>
@@ -7847,19 +8099,18 @@
       <w:szCs w:val="26"/>
     </w:rPr>
   </w:style>
-  <w:style w:type="character" w:default="1" w:styleId="DefaultParagraphFont">
+  <w:style w:type="character" w:default="1" w:styleId="a0">
     <w:name w:val="Default Paragraph Font"/>
     <w:uiPriority w:val="1"/>
     <w:semiHidden/>
     <w:unhideWhenUsed/>
-    <w:rsid w:val="003853FB"/>
+    <w:rsid w:val="001C2E87"/>
   </w:style>
-  <w:style w:type="table" w:default="1" w:styleId="TableNormal">
+  <w:style w:type="table" w:default="1" w:styleId="a1">
     <w:name w:val="Normal Table"/>
     <w:uiPriority w:val="99"/>
     <w:semiHidden/>
     <w:unhideWhenUsed/>
-    <w:qFormat/>
     <w:tblPr>
       <w:tblInd w:w="0" w:type="dxa"/>
       <w:tblCellMar>
@@ -7870,19 +8121,18 @@
       </w:tblCellMar>
     </w:tblPr>
   </w:style>
-  <w:style w:type="numbering" w:default="1" w:styleId="NoList">
+  <w:style w:type="numbering" w:default="1" w:styleId="a2">
     <w:name w:val="No List"/>
     <w:uiPriority w:val="99"/>
     <w:semiHidden/>
     <w:unhideWhenUsed/>
-    <w:rsid w:val="003853FB"/>
+    <w:rsid w:val="001C2E87"/>
   </w:style>
-  <w:style w:type="table" w:styleId="TableGrid">
+  <w:style w:type="table" w:styleId="a3">
     <w:name w:val="Table Grid"/>
-    <w:basedOn w:val="TableNormal"/>
+    <w:basedOn w:val="a1"/>
     <w:rsid w:val="00151D44"/>
     <w:tblPr>
-      <w:tblInd w:w="0" w:type="dxa"/>
       <w:tblBorders>
         <w:top w:val="single" w:sz="4" w:space="0" w:color="auto"/>
         <w:left w:val="single" w:sz="4" w:space="0" w:color="auto"/>
@@ -7891,17 +8141,11 @@
         <w:insideH w:val="single" w:sz="4" w:space="0" w:color="auto"/>
         <w:insideV w:val="single" w:sz="4" w:space="0" w:color="auto"/>
       </w:tblBorders>
-      <w:tblCellMar>
-        <w:top w:w="0" w:type="dxa"/>
-        <w:left w:w="108" w:type="dxa"/>
-        <w:bottom w:w="0" w:type="dxa"/>
-        <w:right w:w="108" w:type="dxa"/>
-      </w:tblCellMar>
     </w:tblPr>
   </w:style>
   <w:style w:type="paragraph" w:customStyle="1" w:styleId="ProdbodyCopy">
     <w:name w:val="Prod_body Copy"/>
-    <w:basedOn w:val="Normal"/>
+    <w:basedOn w:val="a"/>
     <w:link w:val="ProdbodyCopyChar"/>
     <w:rsid w:val="00151D44"/>
     <w:pPr>
@@ -7915,7 +8159,7 @@
   </w:style>
   <w:style w:type="paragraph" w:customStyle="1" w:styleId="CGBullettable">
     <w:name w:val="CG_Bullet table"/>
-    <w:basedOn w:val="Normal"/>
+    <w:basedOn w:val="a"/>
     <w:link w:val="CGBullettableChar"/>
     <w:rsid w:val="00151D44"/>
     <w:pPr>
@@ -7962,7 +8206,7 @@
   </w:style>
   <w:style w:type="paragraph" w:customStyle="1" w:styleId="StyleFranklinGotTDem10ptOrangeLinespacing15lines">
     <w:name w:val="Style FranklinGotTDem 10 pt Orange Line spacing:  1.5 lines"/>
-    <w:basedOn w:val="Normal"/>
+    <w:basedOn w:val="a"/>
     <w:link w:val="StyleFranklinGotTDem10ptOrangeLinespacing15linesChar"/>
     <w:rsid w:val="00151D44"/>
     <w:pPr>
@@ -7988,9 +8232,9 @@
       <w:b/>
     </w:rPr>
   </w:style>
-  <w:style w:type="paragraph" w:styleId="Header">
+  <w:style w:type="paragraph" w:styleId="a4">
     <w:name w:val="header"/>
-    <w:basedOn w:val="Normal"/>
+    <w:basedOn w:val="a"/>
     <w:rsid w:val="00151D44"/>
     <w:pPr>
       <w:tabs>
@@ -7999,9 +8243,9 @@
       </w:tabs>
     </w:pPr>
   </w:style>
-  <w:style w:type="paragraph" w:styleId="Footer">
+  <w:style w:type="paragraph" w:styleId="a5">
     <w:name w:val="footer"/>
-    <w:basedOn w:val="Normal"/>
+    <w:basedOn w:val="a"/>
     <w:rsid w:val="00151D44"/>
     <w:pPr>
       <w:tabs>
@@ -8012,7 +8256,7 @@
   </w:style>
   <w:style w:type="paragraph" w:customStyle="1" w:styleId="StyleFranklinGotTDem10ptLinespacingExactly14pt">
     <w:name w:val="Style FranklinGotTDem 10 pt Line spacing:  Exactly 14 pt"/>
-    <w:basedOn w:val="Normal"/>
+    <w:basedOn w:val="a"/>
     <w:rsid w:val="00151D44"/>
     <w:pPr>
       <w:spacing w:line="280" w:lineRule="exact"/>
@@ -8057,7 +8301,7 @@
   </w:style>
   <w:style w:type="character" w:customStyle="1" w:styleId="StyleFranklinGotTDem10ptOrangeLinespacing15linesChar">
     <w:name w:val="Style FranklinGotTDem 10 pt Orange Line spacing:  1.5 lines Char"/>
-    <w:basedOn w:val="DefaultParagraphFont"/>
+    <w:basedOn w:val="a0"/>
     <w:link w:val="StyleFranklinGotTDem10ptOrangeLinespacing15lines"/>
     <w:rsid w:val="00151D44"/>
     <w:rPr>
@@ -8074,6 +8318,8 @@
     <w:rPr>
       <w:rFonts w:ascii="Verdana" w:hAnsi="Verdana"/>
       <w:b/>
+      <w:color w:val="FF6600"/>
+      <w:lang w:val="en-US" w:eastAsia="en-US" w:bidi="ar-SA"/>
     </w:rPr>
   </w:style>
   <w:style w:type="character" w:customStyle="1" w:styleId="StyleProdSubheadFranklinGothicBook7ptItalicAutoChar">
@@ -8083,15 +8329,18 @@
     <w:rsid w:val="00151D44"/>
     <w:rPr>
       <w:rFonts w:ascii="Franklin Gothic Book" w:hAnsi="Franklin Gothic Book"/>
+      <w:b/>
       <w:i/>
       <w:iCs/>
+      <w:color w:val="FF6600"/>
       <w:sz w:val="14"/>
       <w:szCs w:val="14"/>
+      <w:lang w:val="en-US" w:eastAsia="en-US" w:bidi="ar-SA"/>
     </w:rPr>
   </w:style>
-  <w:style w:type="paragraph" w:styleId="BalloonText">
+  <w:style w:type="paragraph" w:styleId="a6">
     <w:name w:val="Balloon Text"/>
-    <w:basedOn w:val="Normal"/>
+    <w:basedOn w:val="a"/>
     <w:semiHidden/>
     <w:rsid w:val="00151D44"/>
     <w:rPr>
@@ -8102,11 +8351,11 @@
   </w:style>
   <w:style w:type="paragraph" w:customStyle="1" w:styleId="CharChar3">
     <w:name w:val="Char Char3"/>
-    <w:basedOn w:val="Normal"/>
+    <w:basedOn w:val="a"/>
     <w:semiHidden/>
     <w:rsid w:val="0013130A"/>
     <w:pPr>
-      <w:spacing w:after="160" w:line="240" w:lineRule="exact"/>
+      <w:spacing w:line="240" w:lineRule="exact"/>
     </w:pPr>
     <w:rPr>
       <w:rFonts w:ascii="Tahoma" w:hAnsi="Tahoma"/>
@@ -8116,7 +8365,7 @@
   </w:style>
   <w:style w:type="paragraph" w:customStyle="1" w:styleId="Bodynoindent">
     <w:name w:val="Body no indent"/>
-    <w:basedOn w:val="Normal"/>
+    <w:basedOn w:val="a"/>
     <w:semiHidden/>
     <w:rsid w:val="00C71846"/>
     <w:pPr>
@@ -8131,7 +8380,7 @@
   </w:style>
   <w:style w:type="paragraph" w:customStyle="1" w:styleId="Bodytextafter">
     <w:name w:val="Body text after"/>
-    <w:basedOn w:val="Normal"/>
+    <w:basedOn w:val="a"/>
     <w:link w:val="BodytextafterChar"/>
     <w:semiHidden/>
     <w:rsid w:val="00C71846"/>
@@ -8146,10 +8395,10 @@
       <w:lang w:bidi="he-IL"/>
     </w:rPr>
   </w:style>
-  <w:style w:type="character" w:customStyle="1" w:styleId="Heading2Char">
-    <w:name w:val="Heading 2 Char"/>
-    <w:basedOn w:val="DefaultParagraphFont"/>
-    <w:link w:val="Heading2"/>
+  <w:style w:type="character" w:customStyle="1" w:styleId="20">
+    <w:name w:val="Заголовок 2 Знак"/>
+    <w:basedOn w:val="a0"/>
+    <w:link w:val="2"/>
     <w:rsid w:val="00C71846"/>
     <w:rPr>
       <w:rFonts w:ascii="Arial" w:hAnsi="Arial" w:cs="Arial"/>
@@ -8164,7 +8413,7 @@
   </w:style>
   <w:style w:type="character" w:customStyle="1" w:styleId="BodytextafterChar">
     <w:name w:val="Body text after Char"/>
-    <w:basedOn w:val="DefaultParagraphFont"/>
+    <w:basedOn w:val="a0"/>
     <w:link w:val="Bodytextafter"/>
     <w:rsid w:val="00C71846"/>
     <w:rPr>
@@ -8173,9 +8422,9 @@
       <w:lang w:val="en-US" w:eastAsia="en-US" w:bidi="he-IL"/>
     </w:rPr>
   </w:style>
-  <w:style w:type="character" w:styleId="Hyperlink">
+  <w:style w:type="character" w:styleId="a7">
     <w:name w:val="Hyperlink"/>
-    <w:basedOn w:val="DefaultParagraphFont"/>
+    <w:basedOn w:val="a0"/>
     <w:semiHidden/>
     <w:rsid w:val="00C71846"/>
     <w:rPr>
@@ -8184,9 +8433,9 @@
       <w:u w:val="single"/>
     </w:rPr>
   </w:style>
-  <w:style w:type="paragraph" w:styleId="NormalWeb">
+  <w:style w:type="paragraph" w:styleId="a8">
     <w:name w:val="Normal (Web)"/>
-    <w:basedOn w:val="Normal"/>
+    <w:basedOn w:val="a"/>
     <w:semiHidden/>
     <w:rsid w:val="00C71846"/>
     <w:pPr>
@@ -8195,7 +8444,7 @@
   </w:style>
   <w:style w:type="character" w:customStyle="1" w:styleId="ProdbodyCopyChar">
     <w:name w:val="Prod_body Copy Char"/>
-    <w:basedOn w:val="DefaultParagraphFont"/>
+    <w:basedOn w:val="a0"/>
     <w:link w:val="ProdbodyCopy"/>
     <w:rsid w:val="00C71846"/>
     <w:rPr>
@@ -8205,7 +8454,7 @@
   </w:style>
   <w:style w:type="character" w:customStyle="1" w:styleId="CGBullettableChar">
     <w:name w:val="CG_Bullet table Char"/>
-    <w:basedOn w:val="DefaultParagraphFont"/>
+    <w:basedOn w:val="a0"/>
     <w:link w:val="CGBullettable"/>
     <w:rsid w:val="00C71846"/>
     <w:rPr>
@@ -8221,11 +8470,14 @@
     <w:rsid w:val="00DE0E36"/>
     <w:rPr>
       <w:rFonts w:ascii="Verdana" w:hAnsi="Verdana"/>
+      <w:sz w:val="24"/>
+      <w:szCs w:val="24"/>
+      <w:lang w:val="en-US" w:eastAsia="en-US" w:bidi="ar-SA"/>
     </w:rPr>
   </w:style>
   <w:style w:type="paragraph" w:customStyle="1" w:styleId="Bullet">
     <w:name w:val="Bullet"/>
-    <w:basedOn w:val="Normal"/>
+    <w:basedOn w:val="a"/>
     <w:link w:val="BulletChar"/>
     <w:semiHidden/>
     <w:rsid w:val="00847C2C"/>
@@ -8246,8 +8498,8 @@
       <w:lang w:bidi="he-IL"/>
     </w:rPr>
   </w:style>
-  <w:style w:type="paragraph" w:customStyle="1" w:styleId="Bodytext">
-    <w:name w:val="Body text"/>
+  <w:style w:type="paragraph" w:customStyle="1" w:styleId="10">
+    <w:name w:val="Основной текст1"/>
     <w:semiHidden/>
     <w:rsid w:val="00847C2C"/>
     <w:pPr>
@@ -8262,7 +8514,7 @@
   </w:style>
   <w:style w:type="character" w:customStyle="1" w:styleId="BulletChar">
     <w:name w:val="Bullet Char"/>
-    <w:basedOn w:val="DefaultParagraphFont"/>
+    <w:basedOn w:val="a0"/>
     <w:link w:val="Bullet"/>
     <w:rsid w:val="00847C2C"/>
     <w:rPr>
@@ -8299,6 +8551,9 @@
     <w:rPr>
       <w:rFonts w:ascii="Franklin Gothic Medium Cond" w:hAnsi="Franklin Gothic Medium Cond"/>
       <w:b/>
+      <w:sz w:val="24"/>
+      <w:szCs w:val="24"/>
+      <w:lang w:val="en-US" w:eastAsia="en-US" w:bidi="ar-SA"/>
     </w:rPr>
   </w:style>
   <w:style w:type="character" w:customStyle="1" w:styleId="RequirementsbulletChar">
@@ -8308,7 +8563,10 @@
     <w:rsid w:val="008249E9"/>
     <w:rPr>
       <w:rFonts w:ascii="Franklin Gothic Book" w:hAnsi="Franklin Gothic Book"/>
+      <w:b/>
       <w:sz w:val="16"/>
+      <w:szCs w:val="24"/>
+      <w:lang w:val="en-US" w:eastAsia="en-US" w:bidi="ar-SA"/>
     </w:rPr>
   </w:style>
   <w:style w:type="paragraph" w:customStyle="1" w:styleId="Requirementsbodycopy">
@@ -8334,9 +8592,9 @@
       <w:szCs w:val="12"/>
     </w:rPr>
   </w:style>
-  <w:style w:type="paragraph" w:styleId="EndnoteText">
+  <w:style w:type="paragraph" w:styleId="a9">
     <w:name w:val="endnote text"/>
-    <w:basedOn w:val="Normal"/>
+    <w:basedOn w:val="a"/>
     <w:semiHidden/>
     <w:rsid w:val="00B439D1"/>
     <w:rPr>
@@ -8344,18 +8602,18 @@
       <w:szCs w:val="20"/>
     </w:rPr>
   </w:style>
-  <w:style w:type="character" w:styleId="EndnoteReference">
+  <w:style w:type="character" w:styleId="aa">
     <w:name w:val="endnote reference"/>
-    <w:basedOn w:val="DefaultParagraphFont"/>
+    <w:basedOn w:val="a0"/>
     <w:semiHidden/>
     <w:rsid w:val="00B439D1"/>
     <w:rPr>
       <w:vertAlign w:val="superscript"/>
     </w:rPr>
   </w:style>
-  <w:style w:type="paragraph" w:styleId="FootnoteText">
+  <w:style w:type="paragraph" w:styleId="ab">
     <w:name w:val="footnote text"/>
-    <w:basedOn w:val="Normal"/>
+    <w:basedOn w:val="a"/>
     <w:semiHidden/>
     <w:rsid w:val="00DA6175"/>
     <w:rPr>
@@ -8363,9 +8621,9 @@
       <w:szCs w:val="20"/>
     </w:rPr>
   </w:style>
-  <w:style w:type="character" w:styleId="FootnoteReference">
+  <w:style w:type="character" w:styleId="ac">
     <w:name w:val="footnote reference"/>
-    <w:basedOn w:val="DefaultParagraphFont"/>
+    <w:basedOn w:val="a0"/>
     <w:semiHidden/>
     <w:rsid w:val="00DA6175"/>
     <w:rPr>
@@ -8389,11 +8647,11 @@
   </w:style>
   <w:style w:type="paragraph" w:customStyle="1" w:styleId="CharChar1CharCharCharChar">
     <w:name w:val="Char Char1 Char Char Char Char"/>
-    <w:basedOn w:val="Normal"/>
+    <w:basedOn w:val="a"/>
     <w:semiHidden/>
     <w:rsid w:val="0072186F"/>
     <w:pPr>
-      <w:spacing w:after="160" w:line="240" w:lineRule="exact"/>
+      <w:spacing w:line="240" w:lineRule="exact"/>
     </w:pPr>
     <w:rPr>
       <w:rFonts w:ascii="Verdana" w:hAnsi="Verdana"/>
@@ -8403,7 +8661,7 @@
   </w:style>
   <w:style w:type="character" w:customStyle="1" w:styleId="ProdBulletHeaderChar">
     <w:name w:val="Prod_Bullet Header Char"/>
-    <w:basedOn w:val="DefaultParagraphFont"/>
+    <w:basedOn w:val="a0"/>
     <w:link w:val="ProdBulletHeader"/>
     <w:rsid w:val="0072186F"/>
     <w:rPr>
@@ -8414,11 +8672,11 @@
   </w:style>
   <w:style w:type="paragraph" w:customStyle="1" w:styleId="CharChar2">
     <w:name w:val="Char Char2"/>
-    <w:basedOn w:val="Normal"/>
+    <w:basedOn w:val="a"/>
     <w:semiHidden/>
     <w:rsid w:val="00AE3AA6"/>
     <w:pPr>
-      <w:spacing w:after="160" w:line="240" w:lineRule="exact"/>
+      <w:spacing w:line="240" w:lineRule="exact"/>
     </w:pPr>
     <w:rPr>
       <w:rFonts w:ascii="Verdana" w:hAnsi="Verdana"/>
@@ -8426,14 +8684,14 @@
       <w:szCs w:val="20"/>
     </w:rPr>
   </w:style>
-  <w:style w:type="character" w:styleId="PageNumber">
+  <w:style w:type="character" w:styleId="ad">
     <w:name w:val="page number"/>
-    <w:basedOn w:val="DefaultParagraphFont"/>
+    <w:basedOn w:val="a0"/>
     <w:rsid w:val="00A96C22"/>
   </w:style>
-  <w:style w:type="character" w:styleId="CommentReference">
+  <w:style w:type="character" w:styleId="ae">
     <w:name w:val="annotation reference"/>
-    <w:basedOn w:val="DefaultParagraphFont"/>
+    <w:basedOn w:val="a0"/>
     <w:semiHidden/>
     <w:rsid w:val="00151D44"/>
     <w:rPr>
@@ -8441,9 +8699,9 @@
       <w:szCs w:val="16"/>
     </w:rPr>
   </w:style>
-  <w:style w:type="paragraph" w:styleId="CommentText">
+  <w:style w:type="paragraph" w:styleId="af">
     <w:name w:val="annotation text"/>
-    <w:basedOn w:val="Normal"/>
+    <w:basedOn w:val="a"/>
     <w:semiHidden/>
     <w:rsid w:val="00151D44"/>
     <w:rPr>
@@ -8451,10 +8709,10 @@
       <w:szCs w:val="20"/>
     </w:rPr>
   </w:style>
-  <w:style w:type="paragraph" w:styleId="CommentSubject">
+  <w:style w:type="paragraph" w:styleId="af0">
     <w:name w:val="annotation subject"/>
-    <w:basedOn w:val="CommentText"/>
-    <w:next w:val="CommentText"/>
+    <w:basedOn w:val="af"/>
+    <w:next w:val="af"/>
     <w:semiHidden/>
     <w:rsid w:val="00151D44"/>
     <w:rPr>
@@ -8483,7 +8741,7 @@
   </w:style>
   <w:style w:type="paragraph" w:customStyle="1" w:styleId="DescriptorCopy">
     <w:name w:val="Descriptor Copy"/>
-    <w:basedOn w:val="Normal"/>
+    <w:basedOn w:val="a"/>
     <w:rsid w:val="00151D44"/>
     <w:rPr>
       <w:rFonts w:ascii="Verdana" w:hAnsi="Verdana"/>
@@ -8495,7 +8753,7 @@
   </w:style>
   <w:style w:type="paragraph" w:customStyle="1" w:styleId="DescriptorRule1">
     <w:name w:val="Descriptor Rule 1"/>
-    <w:basedOn w:val="Normal"/>
+    <w:basedOn w:val="a"/>
     <w:rsid w:val="00151D44"/>
     <w:pPr>
       <w:pBdr>
@@ -8512,7 +8770,7 @@
   </w:style>
   <w:style w:type="paragraph" w:customStyle="1" w:styleId="DescriptorRule2">
     <w:name w:val="Descriptor Rule 2"/>
-    <w:basedOn w:val="Normal"/>
+    <w:basedOn w:val="a"/>
     <w:rsid w:val="00151D44"/>
     <w:pPr>
       <w:pBdr>
@@ -8593,10 +8851,10 @@
       <w:szCs w:val="12"/>
     </w:rPr>
   </w:style>
-  <w:style w:type="paragraph" w:styleId="Caption">
+  <w:style w:type="paragraph" w:styleId="af1">
     <w:name w:val="caption"/>
-    <w:basedOn w:val="Normal"/>
-    <w:next w:val="Normal"/>
+    <w:basedOn w:val="a"/>
+    <w:next w:val="a"/>
     <w:qFormat/>
     <w:rsid w:val="00151D44"/>
     <w:pPr>
@@ -8660,7 +8918,7 @@
   </w:style>
   <w:style w:type="paragraph" w:customStyle="1" w:styleId="ProdGraphic">
     <w:name w:val="Prod Graphic"/>
-    <w:basedOn w:val="Normal"/>
+    <w:basedOn w:val="a"/>
     <w:rsid w:val="000F522E"/>
     <w:pPr>
       <w:spacing w:before="3600" w:line="260" w:lineRule="exact"/>
@@ -8673,7 +8931,7 @@
   </w:style>
   <w:style w:type="paragraph" w:customStyle="1" w:styleId="ProdGraphicIndent">
     <w:name w:val="Prod Graphic Indent"/>
-    <w:basedOn w:val="Normal"/>
+    <w:basedOn w:val="a"/>
     <w:rsid w:val="000F522E"/>
     <w:pPr>
       <w:spacing w:before="3600" w:line="260" w:lineRule="exact"/>
@@ -8695,7 +8953,7 @@
   </w:style>
   <w:style w:type="paragraph" w:customStyle="1" w:styleId="Prodbulletroman">
     <w:name w:val="Prod_bullet_roman"/>
-    <w:basedOn w:val="Normal"/>
+    <w:basedOn w:val="a"/>
     <w:rsid w:val="00151D44"/>
     <w:pPr>
       <w:spacing w:before="160"/>

</xml_diff>